<commit_message>
Ostatak projekta je rađen na fakultetskoj platformi za verzionisanje.
</commit_message>
<xml_diff>
--- a/Faza2/SSU/1.funkcionalnost_registracija_korisnika.docx
+++ b/Faza2/SSU/1.funkcionalnost_registracija_korisnika.docx
@@ -1,6 +1,6 @@
 
 <file path=word/document.xml><?xml version="1.0" encoding="utf-8"?>
-<w:document xmlns:wpc="http://schemas.microsoft.com/office/word/2010/wordprocessingCanvas" xmlns:cx="http://schemas.microsoft.com/office/drawing/2014/chartex" xmlns:cx1="http://schemas.microsoft.com/office/drawing/2015/9/8/chartex" xmlns:cx2="http://schemas.microsoft.com/office/drawing/2015/10/21/chartex" xmlns:cx3="http://schemas.microsoft.com/office/drawing/2016/5/9/chartex" xmlns:cx4="http://schemas.microsoft.com/office/drawing/2016/5/10/chartex" xmlns:cx5="http://schemas.microsoft.com/office/drawing/2016/5/11/chartex" xmlns:cx6="http://schemas.microsoft.com/office/drawing/2016/5/12/chartex" xmlns:cx7="http://schemas.microsoft.com/office/drawing/2016/5/13/chartex" xmlns:cx8="http://schemas.microsoft.com/office/drawing/2016/5/14/chartex" xmlns:mc="http://schemas.openxmlformats.org/markup-compatibility/2006" xmlns:aink="http://schemas.microsoft.com/office/drawing/2016/ink" xmlns:am3d="http://schemas.microsoft.com/office/drawing/2017/model3d" xmlns:o="urn:schemas-microsoft-com:office:office" xmlns:oel="http://schemas.microsoft.com/office/2019/extlst" xmlns:r="http://schemas.openxmlformats.org/officeDocument/2006/relationships" xmlns:m="http://schemas.openxmlformats.org/officeDocument/2006/math" xmlns:v="urn:schemas-microsoft-com:vml" xmlns:wp14="http://schemas.microsoft.com/office/word/2010/wordprocessingDrawing" xmlns:wp="http://schemas.openxmlformats.org/drawingml/2006/wordprocessingDrawing" xmlns:w10="urn:schemas-microsoft-com:office:word" xmlns:w="http://schemas.openxmlformats.org/wordprocessingml/2006/main" xmlns:w14="http://schemas.microsoft.com/office/word/2010/wordml" xmlns:w15="http://schemas.microsoft.com/office/word/2012/wordml" xmlns:w16cex="http://schemas.microsoft.com/office/word/2018/wordml/cex" xmlns:w16cid="http://schemas.microsoft.com/office/word/2016/wordml/cid" xmlns:w16="http://schemas.microsoft.com/office/word/2018/wordml" xmlns:w16du="http://schemas.microsoft.com/office/word/2023/wordml/word16du" xmlns:w16sdtdh="http://schemas.microsoft.com/office/word/2020/wordml/sdtdatahash" xmlns:w16se="http://schemas.microsoft.com/office/word/2015/wordml/symex" xmlns:wpg="http://schemas.microsoft.com/office/word/2010/wordprocessingGroup" xmlns:wpi="http://schemas.microsoft.com/office/word/2010/wordprocessingInk" xmlns:wne="http://schemas.microsoft.com/office/word/2006/wordml" xmlns:wps="http://schemas.microsoft.com/office/word/2010/wordprocessingShape" mc:Ignorable="w14 w15 w16se w16cid w16 w16cex w16sdtdh wp14">
+<w:document xmlns:wpc="http://schemas.microsoft.com/office/word/2010/wordprocessingCanvas" xmlns:cx="http://schemas.microsoft.com/office/drawing/2014/chartex" xmlns:cx1="http://schemas.microsoft.com/office/drawing/2015/9/8/chartex" xmlns:mc="http://schemas.openxmlformats.org/markup-compatibility/2006" xmlns:o="urn:schemas-microsoft-com:office:office" xmlns:r="http://schemas.openxmlformats.org/officeDocument/2006/relationships" xmlns:m="http://schemas.openxmlformats.org/officeDocument/2006/math" xmlns:v="urn:schemas-microsoft-com:vml" xmlns:wp14="http://schemas.microsoft.com/office/word/2010/wordprocessingDrawing" xmlns:wp="http://schemas.openxmlformats.org/drawingml/2006/wordprocessingDrawing" xmlns:w10="urn:schemas-microsoft-com:office:word" xmlns:w="http://schemas.openxmlformats.org/wordprocessingml/2006/main" xmlns:w14="http://schemas.microsoft.com/office/word/2010/wordml" xmlns:w15="http://schemas.microsoft.com/office/word/2012/wordml" xmlns:w16se="http://schemas.microsoft.com/office/word/2015/wordml/symex" xmlns:wpg="http://schemas.microsoft.com/office/word/2010/wordprocessingGroup" xmlns:wpi="http://schemas.microsoft.com/office/word/2010/wordprocessingInk" xmlns:wne="http://schemas.microsoft.com/office/word/2006/wordml" xmlns:wps="http://schemas.microsoft.com/office/word/2010/wordprocessingShape" mc:Ignorable="w14 w15 w16se wp14">
   <w:body>
     <w:p>
       <w:pPr>
@@ -555,12 +555,39 @@
             <w:pPr>
               <w:jc w:val="center"/>
               <w:rPr>
-                <w:b/>
-                <w:sz w:val="28"/>
-                <w:szCs w:val="28"/>
+                <w:bCs/>
+                <w:sz w:val="26"/>
+                <w:szCs w:val="26"/>
                 <w:lang w:val="sr-Latn-RS"/>
               </w:rPr>
             </w:pPr>
+            <w:r>
+              <w:rPr>
+                <w:bCs/>
+                <w:sz w:val="26"/>
+                <w:szCs w:val="26"/>
+                <w:lang w:val="sr-Latn-RS"/>
+              </w:rPr>
+              <w:t>0</w:t>
+            </w:r>
+            <w:r>
+              <w:rPr>
+                <w:bCs/>
+                <w:sz w:val="26"/>
+                <w:szCs w:val="26"/>
+                <w:lang w:val="sr-Latn-RS"/>
+              </w:rPr>
+              <w:t>9</w:t>
+            </w:r>
+            <w:r>
+              <w:rPr>
+                <w:bCs/>
+                <w:sz w:val="26"/>
+                <w:szCs w:val="26"/>
+                <w:lang w:val="sr-Latn-RS"/>
+              </w:rPr>
+              <w:t>.04.2023.</w:t>
+            </w:r>
           </w:p>
         </w:tc>
         <w:tc>
@@ -571,12 +598,21 @@
             <w:pPr>
               <w:jc w:val="center"/>
               <w:rPr>
-                <w:b/>
-                <w:sz w:val="28"/>
-                <w:szCs w:val="28"/>
+                <w:bCs/>
+                <w:sz w:val="26"/>
+                <w:szCs w:val="26"/>
                 <w:lang w:val="sr-Latn-RS"/>
               </w:rPr>
             </w:pPr>
+            <w:r>
+              <w:rPr>
+                <w:bCs/>
+                <w:sz w:val="26"/>
+                <w:szCs w:val="26"/>
+                <w:lang w:val="sr-Latn-RS"/>
+              </w:rPr>
+              <w:t>1.1</w:t>
+            </w:r>
           </w:p>
         </w:tc>
         <w:tc>
@@ -585,14 +621,22 @@
           </w:tcPr>
           <w:p>
             <w:pPr>
-              <w:jc w:val="center"/>
-              <w:rPr>
-                <w:b/>
-                <w:sz w:val="28"/>
-                <w:szCs w:val="28"/>
+              <w:rPr>
+                <w:bCs/>
+                <w:sz w:val="26"/>
+                <w:szCs w:val="26"/>
                 <w:lang w:val="sr-Latn-RS"/>
               </w:rPr>
             </w:pPr>
+            <w:r>
+              <w:rPr>
+                <w:bCs/>
+                <w:sz w:val="26"/>
+                <w:szCs w:val="26"/>
+                <w:lang w:val="sr-Latn-RS"/>
+              </w:rPr>
+              <w:t>Ispravke defekata iz izveštaja FR procesa.</w:t>
+            </w:r>
           </w:p>
         </w:tc>
         <w:tc>
@@ -601,14 +645,22 @@
           </w:tcPr>
           <w:p>
             <w:pPr>
-              <w:jc w:val="center"/>
-              <w:rPr>
-                <w:b/>
-                <w:sz w:val="28"/>
-                <w:szCs w:val="28"/>
+              <w:rPr>
+                <w:bCs/>
+                <w:sz w:val="26"/>
+                <w:szCs w:val="26"/>
                 <w:lang w:val="sr-Latn-RS"/>
               </w:rPr>
             </w:pPr>
+            <w:r>
+              <w:rPr>
+                <w:bCs/>
+                <w:sz w:val="26"/>
+                <w:szCs w:val="26"/>
+                <w:lang w:val="sr-Latn-RS"/>
+              </w:rPr>
+              <w:t>Aleksa Vučković</w:t>
+            </w:r>
           </w:p>
         </w:tc>
       </w:tr>
@@ -621,9 +673,113 @@
             <w:pPr>
               <w:jc w:val="center"/>
               <w:rPr>
-                <w:b/>
-                <w:sz w:val="28"/>
-                <w:szCs w:val="28"/>
+                <w:bCs/>
+                <w:sz w:val="26"/>
+                <w:szCs w:val="26"/>
+                <w:lang w:val="sr-Latn-RS"/>
+              </w:rPr>
+            </w:pPr>
+            <w:bookmarkStart w:id="0" w:name="_GoBack" w:colFirst="0" w:colLast="3"/>
+            <w:r>
+              <w:rPr>
+                <w:bCs/>
+                <w:sz w:val="26"/>
+                <w:szCs w:val="26"/>
+                <w:lang w:val="sr-Latn-RS"/>
+              </w:rPr>
+              <w:t>18.06.2023.</w:t>
+            </w:r>
+          </w:p>
+        </w:tc>
+        <w:tc>
+          <w:tcPr>
+            <w:tcW w:w="1486" w:type="dxa"/>
+          </w:tcPr>
+          <w:p>
+            <w:pPr>
+              <w:jc w:val="center"/>
+              <w:rPr>
+                <w:bCs/>
+                <w:sz w:val="26"/>
+                <w:szCs w:val="26"/>
+                <w:lang w:val="sr-Latn-RS"/>
+              </w:rPr>
+            </w:pPr>
+            <w:r>
+              <w:rPr>
+                <w:bCs/>
+                <w:sz w:val="26"/>
+                <w:szCs w:val="26"/>
+                <w:lang w:val="sr-Latn-RS"/>
+              </w:rPr>
+              <w:t>1.2.</w:t>
+            </w:r>
+          </w:p>
+        </w:tc>
+        <w:tc>
+          <w:tcPr>
+            <w:tcW w:w="3402" w:type="dxa"/>
+          </w:tcPr>
+          <w:p>
+            <w:pPr>
+              <w:jc w:val="center"/>
+              <w:rPr>
+                <w:bCs/>
+                <w:sz w:val="26"/>
+                <w:szCs w:val="26"/>
+                <w:lang w:val="sr-Latn-RS"/>
+              </w:rPr>
+            </w:pPr>
+            <w:r>
+              <w:rPr>
+                <w:bCs/>
+                <w:sz w:val="26"/>
+                <w:szCs w:val="26"/>
+                <w:lang w:val="sr-Latn-RS"/>
+              </w:rPr>
+              <w:t>Revidiran dokument, ispravljene gramatičke greške i nelogičnosti</w:t>
+            </w:r>
+          </w:p>
+        </w:tc>
+        <w:tc>
+          <w:tcPr>
+            <w:tcW w:w="2125" w:type="dxa"/>
+          </w:tcPr>
+          <w:p>
+            <w:pPr>
+              <w:jc w:val="center"/>
+              <w:rPr>
+                <w:bCs/>
+                <w:sz w:val="26"/>
+                <w:szCs w:val="26"/>
+                <w:lang w:val="sr-Latn-RS"/>
+              </w:rPr>
+            </w:pPr>
+            <w:r>
+              <w:rPr>
+                <w:bCs/>
+                <w:sz w:val="26"/>
+                <w:szCs w:val="26"/>
+                <w:lang w:val="sr-Latn-RS"/>
+              </w:rPr>
+              <w:t>Bogićević Milan</w:t>
+            </w:r>
+          </w:p>
+        </w:tc>
+      </w:tr>
+      <w:bookmarkEnd w:id="0"/>
+      <w:tr>
+        <w:tc>
+          <w:tcPr>
+            <w:tcW w:w="2337" w:type="dxa"/>
+          </w:tcPr>
+          <w:p>
+            <w:pPr>
+              <w:jc w:val="center"/>
+              <w:rPr>
+                <w:bCs/>
+                <w:sz w:val="26"/>
+                <w:szCs w:val="26"/>
                 <w:lang w:val="sr-Latn-RS"/>
               </w:rPr>
             </w:pPr>
@@ -637,9 +793,9 @@
             <w:pPr>
               <w:jc w:val="center"/>
               <w:rPr>
-                <w:b/>
-                <w:sz w:val="28"/>
-                <w:szCs w:val="28"/>
+                <w:bCs/>
+                <w:sz w:val="26"/>
+                <w:szCs w:val="26"/>
                 <w:lang w:val="sr-Latn-RS"/>
               </w:rPr>
             </w:pPr>
@@ -653,9 +809,9 @@
             <w:pPr>
               <w:jc w:val="center"/>
               <w:rPr>
-                <w:b/>
-                <w:sz w:val="28"/>
-                <w:szCs w:val="28"/>
+                <w:bCs/>
+                <w:sz w:val="26"/>
+                <w:szCs w:val="26"/>
                 <w:lang w:val="sr-Latn-RS"/>
               </w:rPr>
             </w:pPr>
@@ -669,75 +825,9 @@
             <w:pPr>
               <w:jc w:val="center"/>
               <w:rPr>
-                <w:b/>
-                <w:sz w:val="28"/>
-                <w:szCs w:val="28"/>
-                <w:lang w:val="sr-Latn-RS"/>
-              </w:rPr>
-            </w:pPr>
-          </w:p>
-        </w:tc>
-      </w:tr>
-      <w:tr>
-        <w:tc>
-          <w:tcPr>
-            <w:tcW w:w="2337" w:type="dxa"/>
-          </w:tcPr>
-          <w:p>
-            <w:pPr>
-              <w:jc w:val="center"/>
-              <w:rPr>
-                <w:b/>
-                <w:sz w:val="28"/>
-                <w:szCs w:val="28"/>
-                <w:lang w:val="sr-Latn-RS"/>
-              </w:rPr>
-            </w:pPr>
-          </w:p>
-        </w:tc>
-        <w:tc>
-          <w:tcPr>
-            <w:tcW w:w="1486" w:type="dxa"/>
-          </w:tcPr>
-          <w:p>
-            <w:pPr>
-              <w:jc w:val="center"/>
-              <w:rPr>
-                <w:b/>
-                <w:sz w:val="28"/>
-                <w:szCs w:val="28"/>
-                <w:lang w:val="sr-Latn-RS"/>
-              </w:rPr>
-            </w:pPr>
-          </w:p>
-        </w:tc>
-        <w:tc>
-          <w:tcPr>
-            <w:tcW w:w="3402" w:type="dxa"/>
-          </w:tcPr>
-          <w:p>
-            <w:pPr>
-              <w:jc w:val="center"/>
-              <w:rPr>
-                <w:b/>
-                <w:sz w:val="28"/>
-                <w:szCs w:val="28"/>
-                <w:lang w:val="sr-Latn-RS"/>
-              </w:rPr>
-            </w:pPr>
-          </w:p>
-        </w:tc>
-        <w:tc>
-          <w:tcPr>
-            <w:tcW w:w="2125" w:type="dxa"/>
-          </w:tcPr>
-          <w:p>
-            <w:pPr>
-              <w:jc w:val="center"/>
-              <w:rPr>
-                <w:b/>
-                <w:sz w:val="28"/>
-                <w:szCs w:val="28"/>
+                <w:bCs/>
+                <w:sz w:val="26"/>
+                <w:szCs w:val="26"/>
                 <w:lang w:val="sr-Latn-RS"/>
               </w:rPr>
             </w:pPr>
@@ -967,6 +1057,7 @@
           <w:szCs w:val="36"/>
         </w:rPr>
       </w:pPr>
+      <w:proofErr w:type="spellStart"/>
       <w:r>
         <w:rPr>
           <w:b/>
@@ -975,6 +1066,7 @@
         </w:rPr>
         <w:t>Uvod</w:t>
       </w:r>
+      <w:proofErr w:type="spellEnd"/>
     </w:p>
     <w:p>
       <w:pPr>
@@ -989,6 +1081,7 @@
           <w:szCs w:val="32"/>
         </w:rPr>
       </w:pPr>
+      <w:proofErr w:type="spellStart"/>
       <w:r>
         <w:rPr>
           <w:b/>
@@ -997,6 +1090,7 @@
         </w:rPr>
         <w:t>Rezime</w:t>
       </w:r>
+      <w:proofErr w:type="spellEnd"/>
     </w:p>
     <w:p>
       <w:pPr>
@@ -1009,20 +1103,47 @@
           <w:lang w:val="sr-Latn-RS"/>
         </w:rPr>
       </w:pPr>
-      <w:r>
-        <w:rPr>
-          <w:sz w:val="26"/>
-          <w:szCs w:val="26"/>
-        </w:rPr>
-        <w:t xml:space="preserve">Neregistrovan </w:t>
-      </w:r>
-      <w:r>
-        <w:rPr>
-          <w:sz w:val="26"/>
-          <w:szCs w:val="26"/>
-          <w:lang w:val="sr-Latn-RS"/>
-        </w:rPr>
-        <w:t>korisnik može da unese svoje podatke za registraciju klikom na link „Pošaljite zahtev za otvaranje naloga“. Taj link ga vodi na posebnu stranicu za registraciju. Nalog se pamti u bazi i njega odobrava administrator. Nakon odobrenja administratora</w:t>
+      <w:proofErr w:type="spellStart"/>
+      <w:r>
+        <w:rPr>
+          <w:sz w:val="26"/>
+          <w:szCs w:val="26"/>
+        </w:rPr>
+        <w:t>Neregistrovan</w:t>
+      </w:r>
+      <w:proofErr w:type="spellEnd"/>
+      <w:r>
+        <w:rPr>
+          <w:sz w:val="26"/>
+          <w:szCs w:val="26"/>
+        </w:rPr>
+        <w:t xml:space="preserve"> </w:t>
+      </w:r>
+      <w:r>
+        <w:rPr>
+          <w:sz w:val="26"/>
+          <w:szCs w:val="26"/>
+          <w:lang w:val="sr-Latn-RS"/>
+        </w:rPr>
+        <w:t xml:space="preserve">korisnik može da unese svoje podatke za registraciju klikom </w:t>
+      </w:r>
+      <w:proofErr w:type="gramStart"/>
+      <w:r>
+        <w:rPr>
+          <w:sz w:val="26"/>
+          <w:szCs w:val="26"/>
+          <w:lang w:val="sr-Latn-RS"/>
+        </w:rPr>
+        <w:t>na</w:t>
+      </w:r>
+      <w:proofErr w:type="gramEnd"/>
+      <w:r>
+        <w:rPr>
+          <w:sz w:val="26"/>
+          <w:szCs w:val="26"/>
+          <w:lang w:val="sr-Latn-RS"/>
+        </w:rPr>
+        <w:t xml:space="preserve"> link „Pošaljite zahtev za otvaranje naloga“. Taj link ga vodi na posebnu stranicu za registraciju. Nalog se pamti u bazi i njega odobrava administrator. Nakon odobrenja administratora</w:t>
       </w:r>
       <w:r>
         <w:rPr>
@@ -1066,12 +1187,311 @@
           <w:szCs w:val="26"/>
         </w:rPr>
       </w:pPr>
-      <w:r>
-        <w:rPr>
-          <w:sz w:val="26"/>
-          <w:szCs w:val="26"/>
-        </w:rPr>
-        <w:t>Dokument će koristiti svi članovi projektnog tima u razvoju projekta i testiranju a može se koristiti i pri pisanju uputstva za upotrebu.</w:t>
+      <w:proofErr w:type="spellStart"/>
+      <w:r>
+        <w:rPr>
+          <w:sz w:val="26"/>
+          <w:szCs w:val="26"/>
+        </w:rPr>
+        <w:t>Dokument</w:t>
+      </w:r>
+      <w:proofErr w:type="spellEnd"/>
+      <w:r>
+        <w:rPr>
+          <w:sz w:val="26"/>
+          <w:szCs w:val="26"/>
+        </w:rPr>
+        <w:t xml:space="preserve"> </w:t>
+      </w:r>
+      <w:proofErr w:type="spellStart"/>
+      <w:proofErr w:type="gramStart"/>
+      <w:r>
+        <w:rPr>
+          <w:sz w:val="26"/>
+          <w:szCs w:val="26"/>
+        </w:rPr>
+        <w:t>će</w:t>
+      </w:r>
+      <w:proofErr w:type="spellEnd"/>
+      <w:proofErr w:type="gramEnd"/>
+      <w:r>
+        <w:rPr>
+          <w:sz w:val="26"/>
+          <w:szCs w:val="26"/>
+        </w:rPr>
+        <w:t xml:space="preserve"> </w:t>
+      </w:r>
+      <w:proofErr w:type="spellStart"/>
+      <w:r>
+        <w:rPr>
+          <w:sz w:val="26"/>
+          <w:szCs w:val="26"/>
+        </w:rPr>
+        <w:t>koristiti</w:t>
+      </w:r>
+      <w:proofErr w:type="spellEnd"/>
+      <w:r>
+        <w:rPr>
+          <w:sz w:val="26"/>
+          <w:szCs w:val="26"/>
+        </w:rPr>
+        <w:t xml:space="preserve"> </w:t>
+      </w:r>
+      <w:proofErr w:type="spellStart"/>
+      <w:r>
+        <w:rPr>
+          <w:sz w:val="26"/>
+          <w:szCs w:val="26"/>
+        </w:rPr>
+        <w:t>svi</w:t>
+      </w:r>
+      <w:proofErr w:type="spellEnd"/>
+      <w:r>
+        <w:rPr>
+          <w:sz w:val="26"/>
+          <w:szCs w:val="26"/>
+        </w:rPr>
+        <w:t xml:space="preserve"> </w:t>
+      </w:r>
+      <w:proofErr w:type="spellStart"/>
+      <w:r>
+        <w:rPr>
+          <w:sz w:val="26"/>
+          <w:szCs w:val="26"/>
+        </w:rPr>
+        <w:t>članovi</w:t>
+      </w:r>
+      <w:proofErr w:type="spellEnd"/>
+      <w:r>
+        <w:rPr>
+          <w:sz w:val="26"/>
+          <w:szCs w:val="26"/>
+        </w:rPr>
+        <w:t xml:space="preserve"> </w:t>
+      </w:r>
+      <w:proofErr w:type="spellStart"/>
+      <w:r>
+        <w:rPr>
+          <w:sz w:val="26"/>
+          <w:szCs w:val="26"/>
+        </w:rPr>
+        <w:t>projektnog</w:t>
+      </w:r>
+      <w:proofErr w:type="spellEnd"/>
+      <w:r>
+        <w:rPr>
+          <w:sz w:val="26"/>
+          <w:szCs w:val="26"/>
+        </w:rPr>
+        <w:t xml:space="preserve"> </w:t>
+      </w:r>
+      <w:proofErr w:type="spellStart"/>
+      <w:r>
+        <w:rPr>
+          <w:sz w:val="26"/>
+          <w:szCs w:val="26"/>
+        </w:rPr>
+        <w:t>tima</w:t>
+      </w:r>
+      <w:proofErr w:type="spellEnd"/>
+      <w:r>
+        <w:rPr>
+          <w:sz w:val="26"/>
+          <w:szCs w:val="26"/>
+        </w:rPr>
+        <w:t xml:space="preserve"> u </w:t>
+      </w:r>
+      <w:proofErr w:type="spellStart"/>
+      <w:r>
+        <w:rPr>
+          <w:sz w:val="26"/>
+          <w:szCs w:val="26"/>
+        </w:rPr>
+        <w:t>razvoju</w:t>
+      </w:r>
+      <w:proofErr w:type="spellEnd"/>
+      <w:r>
+        <w:rPr>
+          <w:sz w:val="26"/>
+          <w:szCs w:val="26"/>
+        </w:rPr>
+        <w:t xml:space="preserve"> </w:t>
+      </w:r>
+      <w:proofErr w:type="spellStart"/>
+      <w:r>
+        <w:rPr>
+          <w:sz w:val="26"/>
+          <w:szCs w:val="26"/>
+        </w:rPr>
+        <w:t>projekta</w:t>
+      </w:r>
+      <w:proofErr w:type="spellEnd"/>
+      <w:r>
+        <w:rPr>
+          <w:sz w:val="26"/>
+          <w:szCs w:val="26"/>
+        </w:rPr>
+        <w:t xml:space="preserve"> </w:t>
+      </w:r>
+      <w:proofErr w:type="spellStart"/>
+      <w:r>
+        <w:rPr>
+          <w:sz w:val="26"/>
+          <w:szCs w:val="26"/>
+        </w:rPr>
+        <w:t>i</w:t>
+      </w:r>
+      <w:proofErr w:type="spellEnd"/>
+      <w:r>
+        <w:rPr>
+          <w:sz w:val="26"/>
+          <w:szCs w:val="26"/>
+        </w:rPr>
+        <w:t xml:space="preserve"> </w:t>
+      </w:r>
+      <w:proofErr w:type="spellStart"/>
+      <w:r>
+        <w:rPr>
+          <w:sz w:val="26"/>
+          <w:szCs w:val="26"/>
+        </w:rPr>
+        <w:t>testiranju</w:t>
+      </w:r>
+      <w:proofErr w:type="spellEnd"/>
+      <w:r>
+        <w:rPr>
+          <w:sz w:val="26"/>
+          <w:szCs w:val="26"/>
+        </w:rPr>
+        <w:t xml:space="preserve"> a </w:t>
+      </w:r>
+      <w:proofErr w:type="spellStart"/>
+      <w:r>
+        <w:rPr>
+          <w:sz w:val="26"/>
+          <w:szCs w:val="26"/>
+        </w:rPr>
+        <w:t>može</w:t>
+      </w:r>
+      <w:proofErr w:type="spellEnd"/>
+      <w:r>
+        <w:rPr>
+          <w:sz w:val="26"/>
+          <w:szCs w:val="26"/>
+        </w:rPr>
+        <w:t xml:space="preserve"> se </w:t>
+      </w:r>
+      <w:proofErr w:type="spellStart"/>
+      <w:r>
+        <w:rPr>
+          <w:sz w:val="26"/>
+          <w:szCs w:val="26"/>
+        </w:rPr>
+        <w:t>koristiti</w:t>
+      </w:r>
+      <w:proofErr w:type="spellEnd"/>
+      <w:r>
+        <w:rPr>
+          <w:sz w:val="26"/>
+          <w:szCs w:val="26"/>
+        </w:rPr>
+        <w:t xml:space="preserve"> </w:t>
+      </w:r>
+      <w:proofErr w:type="spellStart"/>
+      <w:r>
+        <w:rPr>
+          <w:sz w:val="26"/>
+          <w:szCs w:val="26"/>
+        </w:rPr>
+        <w:t>i</w:t>
+      </w:r>
+      <w:proofErr w:type="spellEnd"/>
+      <w:r>
+        <w:rPr>
+          <w:sz w:val="26"/>
+          <w:szCs w:val="26"/>
+        </w:rPr>
+        <w:t xml:space="preserve"> </w:t>
+      </w:r>
+      <w:proofErr w:type="spellStart"/>
+      <w:r>
+        <w:rPr>
+          <w:sz w:val="26"/>
+          <w:szCs w:val="26"/>
+        </w:rPr>
+        <w:t>pri</w:t>
+      </w:r>
+      <w:proofErr w:type="spellEnd"/>
+      <w:r>
+        <w:rPr>
+          <w:sz w:val="26"/>
+          <w:szCs w:val="26"/>
+        </w:rPr>
+        <w:t xml:space="preserve"> </w:t>
+      </w:r>
+      <w:proofErr w:type="spellStart"/>
+      <w:r>
+        <w:rPr>
+          <w:sz w:val="26"/>
+          <w:szCs w:val="26"/>
+        </w:rPr>
+        <w:t>pisanju</w:t>
+      </w:r>
+      <w:proofErr w:type="spellEnd"/>
+      <w:r>
+        <w:rPr>
+          <w:sz w:val="26"/>
+          <w:szCs w:val="26"/>
+        </w:rPr>
+        <w:t xml:space="preserve"> </w:t>
+      </w:r>
+      <w:proofErr w:type="spellStart"/>
+      <w:r>
+        <w:rPr>
+          <w:sz w:val="26"/>
+          <w:szCs w:val="26"/>
+        </w:rPr>
+        <w:t>uputstva</w:t>
+      </w:r>
+      <w:proofErr w:type="spellEnd"/>
+      <w:r>
+        <w:rPr>
+          <w:sz w:val="26"/>
+          <w:szCs w:val="26"/>
+        </w:rPr>
+        <w:t xml:space="preserve"> </w:t>
+      </w:r>
+      <w:proofErr w:type="spellStart"/>
+      <w:r>
+        <w:rPr>
+          <w:sz w:val="26"/>
+          <w:szCs w:val="26"/>
+        </w:rPr>
+        <w:t>za</w:t>
+      </w:r>
+      <w:proofErr w:type="spellEnd"/>
+      <w:r>
+        <w:rPr>
+          <w:sz w:val="26"/>
+          <w:szCs w:val="26"/>
+        </w:rPr>
+        <w:t xml:space="preserve"> </w:t>
+      </w:r>
+      <w:proofErr w:type="spellStart"/>
+      <w:r>
+        <w:rPr>
+          <w:sz w:val="26"/>
+          <w:szCs w:val="26"/>
+        </w:rPr>
+        <w:t>upotrebu</w:t>
+      </w:r>
+      <w:proofErr w:type="spellEnd"/>
+      <w:r>
+        <w:rPr>
+          <w:sz w:val="26"/>
+          <w:szCs w:val="26"/>
+        </w:rPr>
+        <w:t>.</w:t>
       </w:r>
     </w:p>
     <w:p>
@@ -1304,12 +1724,149 @@
                 <w:szCs w:val="26"/>
               </w:rPr>
             </w:pPr>
+            <w:proofErr w:type="spellStart"/>
             <w:r>
               <w:rPr>
                 <w:sz w:val="26"/>
                 <w:szCs w:val="26"/>
               </w:rPr>
-              <w:t>Kako motivisati studente da se aktivno uključe u razmenu znanja i iskustava?</w:t>
+              <w:t>Kako</w:t>
+            </w:r>
+            <w:proofErr w:type="spellEnd"/>
+            <w:r>
+              <w:rPr>
+                <w:sz w:val="26"/>
+                <w:szCs w:val="26"/>
+              </w:rPr>
+              <w:t xml:space="preserve"> </w:t>
+            </w:r>
+            <w:proofErr w:type="spellStart"/>
+            <w:r>
+              <w:rPr>
+                <w:sz w:val="26"/>
+                <w:szCs w:val="26"/>
+              </w:rPr>
+              <w:t>motivisati</w:t>
+            </w:r>
+            <w:proofErr w:type="spellEnd"/>
+            <w:r>
+              <w:rPr>
+                <w:sz w:val="26"/>
+                <w:szCs w:val="26"/>
+              </w:rPr>
+              <w:t xml:space="preserve"> </w:t>
+            </w:r>
+            <w:proofErr w:type="spellStart"/>
+            <w:r>
+              <w:rPr>
+                <w:sz w:val="26"/>
+                <w:szCs w:val="26"/>
+              </w:rPr>
+              <w:t>studente</w:t>
+            </w:r>
+            <w:proofErr w:type="spellEnd"/>
+            <w:r>
+              <w:rPr>
+                <w:sz w:val="26"/>
+                <w:szCs w:val="26"/>
+              </w:rPr>
+              <w:t xml:space="preserve"> da se </w:t>
+            </w:r>
+            <w:proofErr w:type="spellStart"/>
+            <w:r>
+              <w:rPr>
+                <w:sz w:val="26"/>
+                <w:szCs w:val="26"/>
+              </w:rPr>
+              <w:t>aktivno</w:t>
+            </w:r>
+            <w:proofErr w:type="spellEnd"/>
+            <w:r>
+              <w:rPr>
+                <w:sz w:val="26"/>
+                <w:szCs w:val="26"/>
+              </w:rPr>
+              <w:t xml:space="preserve"> </w:t>
+            </w:r>
+            <w:proofErr w:type="spellStart"/>
+            <w:r>
+              <w:rPr>
+                <w:sz w:val="26"/>
+                <w:szCs w:val="26"/>
+              </w:rPr>
+              <w:t>uključe</w:t>
+            </w:r>
+            <w:proofErr w:type="spellEnd"/>
+            <w:r>
+              <w:rPr>
+                <w:sz w:val="26"/>
+                <w:szCs w:val="26"/>
+              </w:rPr>
+              <w:t xml:space="preserve"> u </w:t>
+            </w:r>
+            <w:proofErr w:type="spellStart"/>
+            <w:r>
+              <w:rPr>
+                <w:sz w:val="26"/>
+                <w:szCs w:val="26"/>
+              </w:rPr>
+              <w:t>razmenu</w:t>
+            </w:r>
+            <w:proofErr w:type="spellEnd"/>
+            <w:r>
+              <w:rPr>
+                <w:sz w:val="26"/>
+                <w:szCs w:val="26"/>
+              </w:rPr>
+              <w:t xml:space="preserve"> </w:t>
+            </w:r>
+            <w:proofErr w:type="spellStart"/>
+            <w:r>
+              <w:rPr>
+                <w:sz w:val="26"/>
+                <w:szCs w:val="26"/>
+              </w:rPr>
+              <w:t>znanja</w:t>
+            </w:r>
+            <w:proofErr w:type="spellEnd"/>
+            <w:r>
+              <w:rPr>
+                <w:sz w:val="26"/>
+                <w:szCs w:val="26"/>
+              </w:rPr>
+              <w:t xml:space="preserve"> </w:t>
+            </w:r>
+            <w:proofErr w:type="spellStart"/>
+            <w:r>
+              <w:rPr>
+                <w:sz w:val="26"/>
+                <w:szCs w:val="26"/>
+              </w:rPr>
+              <w:t>i</w:t>
+            </w:r>
+            <w:proofErr w:type="spellEnd"/>
+            <w:r>
+              <w:rPr>
+                <w:sz w:val="26"/>
+                <w:szCs w:val="26"/>
+              </w:rPr>
+              <w:t xml:space="preserve"> </w:t>
+            </w:r>
+            <w:proofErr w:type="spellStart"/>
+            <w:r>
+              <w:rPr>
+                <w:sz w:val="26"/>
+                <w:szCs w:val="26"/>
+              </w:rPr>
+              <w:t>iskustava</w:t>
+            </w:r>
+            <w:proofErr w:type="spellEnd"/>
+            <w:r>
+              <w:rPr>
+                <w:sz w:val="26"/>
+                <w:szCs w:val="26"/>
+              </w:rPr>
+              <w:t>?</w:t>
             </w:r>
           </w:p>
         </w:tc>
@@ -1370,12 +1927,101 @@
                 <w:szCs w:val="26"/>
               </w:rPr>
             </w:pPr>
+            <w:proofErr w:type="spellStart"/>
             <w:r>
               <w:rPr>
                 <w:sz w:val="26"/>
                 <w:szCs w:val="26"/>
               </w:rPr>
-              <w:t>Kako obezbediti sigurnost i privatnost korisnika?</w:t>
+              <w:t>Kako</w:t>
+            </w:r>
+            <w:proofErr w:type="spellEnd"/>
+            <w:r>
+              <w:rPr>
+                <w:sz w:val="26"/>
+                <w:szCs w:val="26"/>
+              </w:rPr>
+              <w:t xml:space="preserve"> </w:t>
+            </w:r>
+            <w:proofErr w:type="spellStart"/>
+            <w:r>
+              <w:rPr>
+                <w:sz w:val="26"/>
+                <w:szCs w:val="26"/>
+              </w:rPr>
+              <w:t>obezbediti</w:t>
+            </w:r>
+            <w:proofErr w:type="spellEnd"/>
+            <w:r>
+              <w:rPr>
+                <w:sz w:val="26"/>
+                <w:szCs w:val="26"/>
+              </w:rPr>
+              <w:t xml:space="preserve"> </w:t>
+            </w:r>
+            <w:proofErr w:type="spellStart"/>
+            <w:r>
+              <w:rPr>
+                <w:sz w:val="26"/>
+                <w:szCs w:val="26"/>
+              </w:rPr>
+              <w:t>sigurnost</w:t>
+            </w:r>
+            <w:proofErr w:type="spellEnd"/>
+            <w:r>
+              <w:rPr>
+                <w:sz w:val="26"/>
+                <w:szCs w:val="26"/>
+              </w:rPr>
+              <w:t xml:space="preserve"> </w:t>
+            </w:r>
+            <w:proofErr w:type="spellStart"/>
+            <w:r>
+              <w:rPr>
+                <w:sz w:val="26"/>
+                <w:szCs w:val="26"/>
+              </w:rPr>
+              <w:t>i</w:t>
+            </w:r>
+            <w:proofErr w:type="spellEnd"/>
+            <w:r>
+              <w:rPr>
+                <w:sz w:val="26"/>
+                <w:szCs w:val="26"/>
+              </w:rPr>
+              <w:t xml:space="preserve"> </w:t>
+            </w:r>
+            <w:proofErr w:type="spellStart"/>
+            <w:r>
+              <w:rPr>
+                <w:sz w:val="26"/>
+                <w:szCs w:val="26"/>
+              </w:rPr>
+              <w:t>privatnost</w:t>
+            </w:r>
+            <w:proofErr w:type="spellEnd"/>
+            <w:r>
+              <w:rPr>
+                <w:sz w:val="26"/>
+                <w:szCs w:val="26"/>
+              </w:rPr>
+              <w:t xml:space="preserve"> </w:t>
+            </w:r>
+            <w:proofErr w:type="spellStart"/>
+            <w:r>
+              <w:rPr>
+                <w:sz w:val="26"/>
+                <w:szCs w:val="26"/>
+              </w:rPr>
+              <w:t>korisnika</w:t>
+            </w:r>
+            <w:proofErr w:type="spellEnd"/>
+            <w:r>
+              <w:rPr>
+                <w:sz w:val="26"/>
+                <w:szCs w:val="26"/>
+              </w:rPr>
+              <w:t>?</w:t>
             </w:r>
           </w:p>
         </w:tc>
@@ -1484,7 +2130,103 @@
           <w:sz w:val="26"/>
           <w:szCs w:val="26"/>
         </w:rPr>
-        <w:t>Forma za registraciju ima polja za unos e</w:t>
+        <w:t xml:space="preserve">Forma </w:t>
+      </w:r>
+      <w:proofErr w:type="spellStart"/>
+      <w:r>
+        <w:rPr>
+          <w:sz w:val="26"/>
+          <w:szCs w:val="26"/>
+        </w:rPr>
+        <w:t>za</w:t>
+      </w:r>
+      <w:proofErr w:type="spellEnd"/>
+      <w:r>
+        <w:rPr>
+          <w:sz w:val="26"/>
+          <w:szCs w:val="26"/>
+        </w:rPr>
+        <w:t xml:space="preserve"> </w:t>
+      </w:r>
+      <w:proofErr w:type="spellStart"/>
+      <w:r>
+        <w:rPr>
+          <w:sz w:val="26"/>
+          <w:szCs w:val="26"/>
+        </w:rPr>
+        <w:t>registraciju</w:t>
+      </w:r>
+      <w:proofErr w:type="spellEnd"/>
+      <w:r>
+        <w:rPr>
+          <w:sz w:val="26"/>
+          <w:szCs w:val="26"/>
+        </w:rPr>
+        <w:t xml:space="preserve"> </w:t>
+      </w:r>
+      <w:proofErr w:type="spellStart"/>
+      <w:r>
+        <w:rPr>
+          <w:sz w:val="26"/>
+          <w:szCs w:val="26"/>
+        </w:rPr>
+        <w:t>ima</w:t>
+      </w:r>
+      <w:proofErr w:type="spellEnd"/>
+      <w:r>
+        <w:rPr>
+          <w:sz w:val="26"/>
+          <w:szCs w:val="26"/>
+        </w:rPr>
+        <w:t xml:space="preserve"> </w:t>
+      </w:r>
+      <w:proofErr w:type="spellStart"/>
+      <w:r>
+        <w:rPr>
+          <w:sz w:val="26"/>
+          <w:szCs w:val="26"/>
+        </w:rPr>
+        <w:t>polja</w:t>
+      </w:r>
+      <w:proofErr w:type="spellEnd"/>
+      <w:r>
+        <w:rPr>
+          <w:sz w:val="26"/>
+          <w:szCs w:val="26"/>
+        </w:rPr>
+        <w:t xml:space="preserve"> </w:t>
+      </w:r>
+      <w:proofErr w:type="spellStart"/>
+      <w:r>
+        <w:rPr>
+          <w:sz w:val="26"/>
+          <w:szCs w:val="26"/>
+        </w:rPr>
+        <w:t>za</w:t>
+      </w:r>
+      <w:proofErr w:type="spellEnd"/>
+      <w:r>
+        <w:rPr>
+          <w:sz w:val="26"/>
+          <w:szCs w:val="26"/>
+        </w:rPr>
+        <w:t xml:space="preserve"> </w:t>
+      </w:r>
+      <w:proofErr w:type="spellStart"/>
+      <w:r>
+        <w:rPr>
+          <w:sz w:val="26"/>
+          <w:szCs w:val="26"/>
+        </w:rPr>
+        <w:t>unos</w:t>
+      </w:r>
+      <w:proofErr w:type="spellEnd"/>
+      <w:r>
+        <w:rPr>
+          <w:sz w:val="26"/>
+          <w:szCs w:val="26"/>
+        </w:rPr>
+        <w:t xml:space="preserve"> e</w:t>
       </w:r>
       <w:r>
         <w:rPr>
@@ -1493,54 +2235,638 @@
         </w:rPr>
         <w:t>-</w:t>
       </w:r>
-      <w:r>
-        <w:rPr>
-          <w:sz w:val="26"/>
-          <w:szCs w:val="26"/>
-        </w:rPr>
-        <w:t>maila, imena, prezimena, lozinke, potvrde lozinke</w:t>
-      </w:r>
-      <w:r>
-        <w:rPr>
-          <w:sz w:val="26"/>
-          <w:szCs w:val="26"/>
-        </w:rPr>
-        <w:t xml:space="preserve"> </w:t>
-      </w:r>
-      <w:r>
-        <w:rPr>
-          <w:sz w:val="26"/>
-          <w:szCs w:val="26"/>
-        </w:rPr>
-        <w:t xml:space="preserve"> i </w:t>
-      </w:r>
-      <w:r>
-        <w:rPr>
-          <w:sz w:val="26"/>
-          <w:szCs w:val="26"/>
-        </w:rPr>
-        <w:t xml:space="preserve"> </w:t>
-      </w:r>
-      <w:r>
-        <w:rPr>
-          <w:sz w:val="26"/>
-          <w:szCs w:val="26"/>
-        </w:rPr>
-        <w:t>slike profila, kao i odgovarajuće labele za svako polje. Tu su i buttoni za slanje zahteva za r</w:t>
-      </w:r>
-      <w:r>
-        <w:rPr>
-          <w:sz w:val="26"/>
-          <w:szCs w:val="26"/>
-        </w:rPr>
-        <w:t xml:space="preserve">egistraciju i za </w:t>
-      </w:r>
-      <w:r>
-        <w:rPr>
-          <w:sz w:val="26"/>
-          <w:szCs w:val="26"/>
-        </w:rPr>
-        <w:t>povratak na stranicu za prijavljivanje, uz poruku o greškama u slučaju neispravnog unosa.</w:t>
+      <w:proofErr w:type="spellStart"/>
+      <w:r>
+        <w:rPr>
+          <w:sz w:val="26"/>
+          <w:szCs w:val="26"/>
+        </w:rPr>
+        <w:t>maila</w:t>
+      </w:r>
+      <w:proofErr w:type="spellEnd"/>
+      <w:r>
+        <w:rPr>
+          <w:sz w:val="26"/>
+          <w:szCs w:val="26"/>
+        </w:rPr>
+        <w:t xml:space="preserve">, </w:t>
+      </w:r>
+      <w:proofErr w:type="spellStart"/>
+      <w:r>
+        <w:rPr>
+          <w:sz w:val="26"/>
+          <w:szCs w:val="26"/>
+        </w:rPr>
+        <w:t>imena</w:t>
+      </w:r>
+      <w:proofErr w:type="spellEnd"/>
+      <w:r>
+        <w:rPr>
+          <w:sz w:val="26"/>
+          <w:szCs w:val="26"/>
+        </w:rPr>
+        <w:t xml:space="preserve">, </w:t>
+      </w:r>
+      <w:proofErr w:type="spellStart"/>
+      <w:r>
+        <w:rPr>
+          <w:sz w:val="26"/>
+          <w:szCs w:val="26"/>
+        </w:rPr>
+        <w:t>prezimena</w:t>
+      </w:r>
+      <w:proofErr w:type="spellEnd"/>
+      <w:r>
+        <w:rPr>
+          <w:sz w:val="26"/>
+          <w:szCs w:val="26"/>
+        </w:rPr>
+        <w:t xml:space="preserve">, </w:t>
+      </w:r>
+      <w:proofErr w:type="spellStart"/>
+      <w:r>
+        <w:rPr>
+          <w:sz w:val="26"/>
+          <w:szCs w:val="26"/>
+        </w:rPr>
+        <w:t>lozinke</w:t>
+      </w:r>
+      <w:proofErr w:type="spellEnd"/>
+      <w:r>
+        <w:rPr>
+          <w:sz w:val="26"/>
+          <w:szCs w:val="26"/>
+        </w:rPr>
+        <w:t xml:space="preserve">, </w:t>
+      </w:r>
+      <w:proofErr w:type="spellStart"/>
+      <w:r>
+        <w:rPr>
+          <w:sz w:val="26"/>
+          <w:szCs w:val="26"/>
+        </w:rPr>
+        <w:t>potvrde</w:t>
+      </w:r>
+      <w:proofErr w:type="spellEnd"/>
+      <w:r>
+        <w:rPr>
+          <w:sz w:val="26"/>
+          <w:szCs w:val="26"/>
+        </w:rPr>
+        <w:t xml:space="preserve"> </w:t>
+      </w:r>
+      <w:proofErr w:type="spellStart"/>
+      <w:proofErr w:type="gramStart"/>
+      <w:r>
+        <w:rPr>
+          <w:sz w:val="26"/>
+          <w:szCs w:val="26"/>
+        </w:rPr>
+        <w:t>lozinke</w:t>
+      </w:r>
+      <w:proofErr w:type="spellEnd"/>
+      <w:r>
+        <w:rPr>
+          <w:sz w:val="26"/>
+          <w:szCs w:val="26"/>
+        </w:rPr>
+        <w:t xml:space="preserve"> </w:t>
+      </w:r>
+      <w:r>
+        <w:rPr>
+          <w:sz w:val="26"/>
+          <w:szCs w:val="26"/>
+        </w:rPr>
+        <w:t xml:space="preserve"> </w:t>
+      </w:r>
+      <w:proofErr w:type="spellStart"/>
+      <w:r>
+        <w:rPr>
+          <w:sz w:val="26"/>
+          <w:szCs w:val="26"/>
+        </w:rPr>
+        <w:t>i</w:t>
+      </w:r>
+      <w:proofErr w:type="spellEnd"/>
+      <w:proofErr w:type="gramEnd"/>
+      <w:r>
+        <w:rPr>
+          <w:sz w:val="26"/>
+          <w:szCs w:val="26"/>
+        </w:rPr>
+        <w:t xml:space="preserve"> </w:t>
+      </w:r>
+      <w:r>
+        <w:rPr>
+          <w:sz w:val="26"/>
+          <w:szCs w:val="26"/>
+        </w:rPr>
+        <w:t xml:space="preserve"> </w:t>
+      </w:r>
+      <w:proofErr w:type="spellStart"/>
+      <w:r>
+        <w:rPr>
+          <w:sz w:val="26"/>
+          <w:szCs w:val="26"/>
+        </w:rPr>
+        <w:t>slike</w:t>
+      </w:r>
+      <w:proofErr w:type="spellEnd"/>
+      <w:r>
+        <w:rPr>
+          <w:sz w:val="26"/>
+          <w:szCs w:val="26"/>
+        </w:rPr>
+        <w:t xml:space="preserve"> </w:t>
+      </w:r>
+      <w:proofErr w:type="spellStart"/>
+      <w:r>
+        <w:rPr>
+          <w:sz w:val="26"/>
+          <w:szCs w:val="26"/>
+        </w:rPr>
+        <w:t>profila</w:t>
+      </w:r>
+      <w:proofErr w:type="spellEnd"/>
+      <w:r>
+        <w:rPr>
+          <w:sz w:val="26"/>
+          <w:szCs w:val="26"/>
+        </w:rPr>
+        <w:t xml:space="preserve">, </w:t>
+      </w:r>
+      <w:proofErr w:type="spellStart"/>
+      <w:r>
+        <w:rPr>
+          <w:sz w:val="26"/>
+          <w:szCs w:val="26"/>
+        </w:rPr>
+        <w:t>kao</w:t>
+      </w:r>
+      <w:proofErr w:type="spellEnd"/>
+      <w:r>
+        <w:rPr>
+          <w:sz w:val="26"/>
+          <w:szCs w:val="26"/>
+        </w:rPr>
+        <w:t xml:space="preserve"> </w:t>
+      </w:r>
+      <w:proofErr w:type="spellStart"/>
+      <w:r>
+        <w:rPr>
+          <w:sz w:val="26"/>
+          <w:szCs w:val="26"/>
+        </w:rPr>
+        <w:t>i</w:t>
+      </w:r>
+      <w:proofErr w:type="spellEnd"/>
+      <w:r>
+        <w:rPr>
+          <w:sz w:val="26"/>
+          <w:szCs w:val="26"/>
+        </w:rPr>
+        <w:t xml:space="preserve"> </w:t>
+      </w:r>
+      <w:proofErr w:type="spellStart"/>
+      <w:r>
+        <w:rPr>
+          <w:sz w:val="26"/>
+          <w:szCs w:val="26"/>
+        </w:rPr>
+        <w:t>odgovarajuće</w:t>
+      </w:r>
+      <w:proofErr w:type="spellEnd"/>
+      <w:r>
+        <w:rPr>
+          <w:sz w:val="26"/>
+          <w:szCs w:val="26"/>
+        </w:rPr>
+        <w:t xml:space="preserve"> </w:t>
+      </w:r>
+      <w:proofErr w:type="spellStart"/>
+      <w:r>
+        <w:rPr>
+          <w:sz w:val="26"/>
+          <w:szCs w:val="26"/>
+        </w:rPr>
+        <w:t>labele</w:t>
+      </w:r>
+      <w:proofErr w:type="spellEnd"/>
+      <w:r>
+        <w:rPr>
+          <w:sz w:val="26"/>
+          <w:szCs w:val="26"/>
+        </w:rPr>
+        <w:t xml:space="preserve"> </w:t>
+      </w:r>
+      <w:proofErr w:type="spellStart"/>
+      <w:r>
+        <w:rPr>
+          <w:sz w:val="26"/>
+          <w:szCs w:val="26"/>
+        </w:rPr>
+        <w:t>za</w:t>
+      </w:r>
+      <w:proofErr w:type="spellEnd"/>
+      <w:r>
+        <w:rPr>
+          <w:sz w:val="26"/>
+          <w:szCs w:val="26"/>
+        </w:rPr>
+        <w:t xml:space="preserve"> </w:t>
+      </w:r>
+      <w:proofErr w:type="spellStart"/>
+      <w:r>
+        <w:rPr>
+          <w:sz w:val="26"/>
+          <w:szCs w:val="26"/>
+        </w:rPr>
+        <w:t>svako</w:t>
+      </w:r>
+      <w:proofErr w:type="spellEnd"/>
+      <w:r>
+        <w:rPr>
+          <w:sz w:val="26"/>
+          <w:szCs w:val="26"/>
+        </w:rPr>
+        <w:t xml:space="preserve"> </w:t>
+      </w:r>
+      <w:proofErr w:type="spellStart"/>
+      <w:r>
+        <w:rPr>
+          <w:sz w:val="26"/>
+          <w:szCs w:val="26"/>
+        </w:rPr>
+        <w:t>polje</w:t>
+      </w:r>
+      <w:proofErr w:type="spellEnd"/>
+      <w:r>
+        <w:rPr>
+          <w:sz w:val="26"/>
+          <w:szCs w:val="26"/>
+        </w:rPr>
+        <w:t xml:space="preserve">. </w:t>
+      </w:r>
+      <w:proofErr w:type="spellStart"/>
+      <w:r>
+        <w:rPr>
+          <w:sz w:val="26"/>
+          <w:szCs w:val="26"/>
+        </w:rPr>
+        <w:t>Tu</w:t>
+      </w:r>
+      <w:proofErr w:type="spellEnd"/>
+      <w:r>
+        <w:rPr>
+          <w:sz w:val="26"/>
+          <w:szCs w:val="26"/>
+        </w:rPr>
+        <w:t xml:space="preserve"> </w:t>
+      </w:r>
+      <w:proofErr w:type="spellStart"/>
+      <w:r>
+        <w:rPr>
+          <w:sz w:val="26"/>
+          <w:szCs w:val="26"/>
+        </w:rPr>
+        <w:t>su</w:t>
+      </w:r>
+      <w:proofErr w:type="spellEnd"/>
+      <w:r>
+        <w:rPr>
+          <w:sz w:val="26"/>
+          <w:szCs w:val="26"/>
+        </w:rPr>
+        <w:t xml:space="preserve"> </w:t>
+      </w:r>
+      <w:proofErr w:type="spellStart"/>
+      <w:r>
+        <w:rPr>
+          <w:sz w:val="26"/>
+          <w:szCs w:val="26"/>
+        </w:rPr>
+        <w:t>i</w:t>
+      </w:r>
+      <w:proofErr w:type="spellEnd"/>
+      <w:r>
+        <w:rPr>
+          <w:sz w:val="26"/>
+          <w:szCs w:val="26"/>
+        </w:rPr>
+        <w:t xml:space="preserve"> </w:t>
+      </w:r>
+      <w:proofErr w:type="spellStart"/>
+      <w:r>
+        <w:rPr>
+          <w:sz w:val="26"/>
+          <w:szCs w:val="26"/>
+        </w:rPr>
+        <w:t>buttoni</w:t>
+      </w:r>
+      <w:proofErr w:type="spellEnd"/>
+      <w:r>
+        <w:rPr>
+          <w:sz w:val="26"/>
+          <w:szCs w:val="26"/>
+        </w:rPr>
+        <w:t xml:space="preserve"> </w:t>
+      </w:r>
+      <w:proofErr w:type="spellStart"/>
+      <w:r>
+        <w:rPr>
+          <w:sz w:val="26"/>
+          <w:szCs w:val="26"/>
+        </w:rPr>
+        <w:t>za</w:t>
+      </w:r>
+      <w:proofErr w:type="spellEnd"/>
+      <w:r>
+        <w:rPr>
+          <w:sz w:val="26"/>
+          <w:szCs w:val="26"/>
+        </w:rPr>
+        <w:t xml:space="preserve"> </w:t>
+      </w:r>
+      <w:proofErr w:type="spellStart"/>
+      <w:r>
+        <w:rPr>
+          <w:sz w:val="26"/>
+          <w:szCs w:val="26"/>
+        </w:rPr>
+        <w:t>slanje</w:t>
+      </w:r>
+      <w:proofErr w:type="spellEnd"/>
+      <w:r>
+        <w:rPr>
+          <w:sz w:val="26"/>
+          <w:szCs w:val="26"/>
+        </w:rPr>
+        <w:t xml:space="preserve"> </w:t>
+      </w:r>
+      <w:proofErr w:type="spellStart"/>
+      <w:r>
+        <w:rPr>
+          <w:sz w:val="26"/>
+          <w:szCs w:val="26"/>
+        </w:rPr>
+        <w:t>zahteva</w:t>
+      </w:r>
+      <w:proofErr w:type="spellEnd"/>
+      <w:r>
+        <w:rPr>
+          <w:sz w:val="26"/>
+          <w:szCs w:val="26"/>
+        </w:rPr>
+        <w:t xml:space="preserve"> </w:t>
+      </w:r>
+      <w:proofErr w:type="spellStart"/>
+      <w:r>
+        <w:rPr>
+          <w:sz w:val="26"/>
+          <w:szCs w:val="26"/>
+        </w:rPr>
+        <w:t>za</w:t>
+      </w:r>
+      <w:proofErr w:type="spellEnd"/>
+      <w:r>
+        <w:rPr>
+          <w:sz w:val="26"/>
+          <w:szCs w:val="26"/>
+        </w:rPr>
+        <w:t xml:space="preserve"> </w:t>
+      </w:r>
+      <w:proofErr w:type="spellStart"/>
+      <w:r>
+        <w:rPr>
+          <w:sz w:val="26"/>
+          <w:szCs w:val="26"/>
+        </w:rPr>
+        <w:t>r</w:t>
+      </w:r>
+      <w:r>
+        <w:rPr>
+          <w:sz w:val="26"/>
+          <w:szCs w:val="26"/>
+        </w:rPr>
+        <w:t>egistraciju</w:t>
+      </w:r>
+      <w:proofErr w:type="spellEnd"/>
+      <w:r>
+        <w:rPr>
+          <w:sz w:val="26"/>
+          <w:szCs w:val="26"/>
+        </w:rPr>
+        <w:t xml:space="preserve"> </w:t>
+      </w:r>
+      <w:proofErr w:type="spellStart"/>
+      <w:r>
+        <w:rPr>
+          <w:sz w:val="26"/>
+          <w:szCs w:val="26"/>
+        </w:rPr>
+        <w:t>i</w:t>
+      </w:r>
+      <w:proofErr w:type="spellEnd"/>
+      <w:r>
+        <w:rPr>
+          <w:sz w:val="26"/>
+          <w:szCs w:val="26"/>
+        </w:rPr>
+        <w:t xml:space="preserve"> </w:t>
+      </w:r>
+      <w:proofErr w:type="spellStart"/>
+      <w:r>
+        <w:rPr>
+          <w:sz w:val="26"/>
+          <w:szCs w:val="26"/>
+        </w:rPr>
+        <w:t>za</w:t>
+      </w:r>
+      <w:proofErr w:type="spellEnd"/>
+      <w:r>
+        <w:rPr>
+          <w:sz w:val="26"/>
+          <w:szCs w:val="26"/>
+        </w:rPr>
+        <w:t xml:space="preserve"> </w:t>
+      </w:r>
+      <w:proofErr w:type="spellStart"/>
+      <w:r>
+        <w:rPr>
+          <w:sz w:val="26"/>
+          <w:szCs w:val="26"/>
+        </w:rPr>
+        <w:t>povratak</w:t>
+      </w:r>
+      <w:proofErr w:type="spellEnd"/>
+      <w:r>
+        <w:rPr>
+          <w:sz w:val="26"/>
+          <w:szCs w:val="26"/>
+        </w:rPr>
+        <w:t xml:space="preserve"> </w:t>
+      </w:r>
+      <w:proofErr w:type="spellStart"/>
+      <w:proofErr w:type="gramStart"/>
+      <w:r>
+        <w:rPr>
+          <w:sz w:val="26"/>
+          <w:szCs w:val="26"/>
+        </w:rPr>
+        <w:t>na</w:t>
+      </w:r>
+      <w:proofErr w:type="spellEnd"/>
+      <w:proofErr w:type="gramEnd"/>
+      <w:r>
+        <w:rPr>
+          <w:sz w:val="26"/>
+          <w:szCs w:val="26"/>
+        </w:rPr>
+        <w:t xml:space="preserve"> </w:t>
+      </w:r>
+      <w:proofErr w:type="spellStart"/>
+      <w:r>
+        <w:rPr>
+          <w:sz w:val="26"/>
+          <w:szCs w:val="26"/>
+        </w:rPr>
+        <w:t>stranicu</w:t>
+      </w:r>
+      <w:proofErr w:type="spellEnd"/>
+      <w:r>
+        <w:rPr>
+          <w:sz w:val="26"/>
+          <w:szCs w:val="26"/>
+        </w:rPr>
+        <w:t xml:space="preserve"> </w:t>
+      </w:r>
+      <w:proofErr w:type="spellStart"/>
+      <w:r>
+        <w:rPr>
+          <w:sz w:val="26"/>
+          <w:szCs w:val="26"/>
+        </w:rPr>
+        <w:t>za</w:t>
+      </w:r>
+      <w:proofErr w:type="spellEnd"/>
+      <w:r>
+        <w:rPr>
+          <w:sz w:val="26"/>
+          <w:szCs w:val="26"/>
+        </w:rPr>
+        <w:t xml:space="preserve"> </w:t>
+      </w:r>
+      <w:proofErr w:type="spellStart"/>
+      <w:r>
+        <w:rPr>
+          <w:sz w:val="26"/>
+          <w:szCs w:val="26"/>
+        </w:rPr>
+        <w:t>prijavljivanje</w:t>
+      </w:r>
+      <w:proofErr w:type="spellEnd"/>
+      <w:r>
+        <w:rPr>
+          <w:sz w:val="26"/>
+          <w:szCs w:val="26"/>
+        </w:rPr>
+        <w:t xml:space="preserve">, </w:t>
+      </w:r>
+      <w:proofErr w:type="spellStart"/>
+      <w:r>
+        <w:rPr>
+          <w:sz w:val="26"/>
+          <w:szCs w:val="26"/>
+        </w:rPr>
+        <w:t>uz</w:t>
+      </w:r>
+      <w:proofErr w:type="spellEnd"/>
+      <w:r>
+        <w:rPr>
+          <w:sz w:val="26"/>
+          <w:szCs w:val="26"/>
+        </w:rPr>
+        <w:t xml:space="preserve"> </w:t>
+      </w:r>
+      <w:proofErr w:type="spellStart"/>
+      <w:r>
+        <w:rPr>
+          <w:sz w:val="26"/>
+          <w:szCs w:val="26"/>
+        </w:rPr>
+        <w:t>poruku</w:t>
+      </w:r>
+      <w:proofErr w:type="spellEnd"/>
+      <w:r>
+        <w:rPr>
+          <w:sz w:val="26"/>
+          <w:szCs w:val="26"/>
+        </w:rPr>
+        <w:t xml:space="preserve"> o </w:t>
+      </w:r>
+      <w:proofErr w:type="spellStart"/>
+      <w:r>
+        <w:rPr>
+          <w:sz w:val="26"/>
+          <w:szCs w:val="26"/>
+        </w:rPr>
+        <w:t>greškama</w:t>
+      </w:r>
+      <w:proofErr w:type="spellEnd"/>
+      <w:r>
+        <w:rPr>
+          <w:sz w:val="26"/>
+          <w:szCs w:val="26"/>
+        </w:rPr>
+        <w:t xml:space="preserve"> u </w:t>
+      </w:r>
+      <w:proofErr w:type="spellStart"/>
+      <w:r>
+        <w:rPr>
+          <w:sz w:val="26"/>
+          <w:szCs w:val="26"/>
+        </w:rPr>
+        <w:t>slučaju</w:t>
+      </w:r>
+      <w:proofErr w:type="spellEnd"/>
+      <w:r>
+        <w:rPr>
+          <w:sz w:val="26"/>
+          <w:szCs w:val="26"/>
+        </w:rPr>
+        <w:t xml:space="preserve"> </w:t>
+      </w:r>
+      <w:proofErr w:type="spellStart"/>
+      <w:r>
+        <w:rPr>
+          <w:sz w:val="26"/>
+          <w:szCs w:val="26"/>
+        </w:rPr>
+        <w:t>neispravnog</w:t>
+      </w:r>
+      <w:proofErr w:type="spellEnd"/>
+      <w:r>
+        <w:rPr>
+          <w:sz w:val="26"/>
+          <w:szCs w:val="26"/>
+        </w:rPr>
+        <w:t xml:space="preserve"> </w:t>
+      </w:r>
+      <w:proofErr w:type="spellStart"/>
+      <w:r>
+        <w:rPr>
+          <w:sz w:val="26"/>
+          <w:szCs w:val="26"/>
+        </w:rPr>
+        <w:t>unosa</w:t>
+      </w:r>
+      <w:proofErr w:type="spellEnd"/>
+      <w:r>
+        <w:rPr>
+          <w:sz w:val="26"/>
+          <w:szCs w:val="26"/>
+        </w:rPr>
+        <w:t>.</w:t>
       </w:r>
     </w:p>
     <w:p>
@@ -1575,6 +2901,7 @@
           <w:szCs w:val="32"/>
         </w:rPr>
       </w:pPr>
+      <w:proofErr w:type="spellStart"/>
       <w:r>
         <w:rPr>
           <w:rStyle w:val="IntenseReference"/>
@@ -1585,8 +2912,36 @@
           <w:sz w:val="32"/>
           <w:szCs w:val="32"/>
         </w:rPr>
-        <w:t>Tok doga</w:t>
-      </w:r>
+        <w:lastRenderedPageBreak/>
+        <w:t>Tok</w:t>
+      </w:r>
+      <w:proofErr w:type="spellEnd"/>
+      <w:r>
+        <w:rPr>
+          <w:rStyle w:val="IntenseReference"/>
+          <w:bCs w:val="0"/>
+          <w:smallCaps w:val="0"/>
+          <w:color w:val="auto"/>
+          <w:spacing w:val="0"/>
+          <w:sz w:val="32"/>
+          <w:szCs w:val="32"/>
+        </w:rPr>
+        <w:t xml:space="preserve"> </w:t>
+      </w:r>
+      <w:proofErr w:type="spellStart"/>
+      <w:r>
+        <w:rPr>
+          <w:rStyle w:val="IntenseReference"/>
+          <w:bCs w:val="0"/>
+          <w:smallCaps w:val="0"/>
+          <w:color w:val="auto"/>
+          <w:spacing w:val="0"/>
+          <w:sz w:val="32"/>
+          <w:szCs w:val="32"/>
+        </w:rPr>
+        <w:t>doga</w:t>
+      </w:r>
+      <w:proofErr w:type="spellEnd"/>
       <w:r>
         <w:rPr>
           <w:rStyle w:val="IntenseReference"/>
@@ -1662,8 +3017,87 @@
           <w:sz w:val="26"/>
           <w:szCs w:val="26"/>
         </w:rPr>
-        <w:lastRenderedPageBreak/>
-        <w:t>Korisnik pristupa stranici za kreiranje naloga.</w:t>
+        <w:t xml:space="preserve">Korisnik </w:t>
+      </w:r>
+      <w:proofErr w:type="spellStart"/>
+      <w:r>
+        <w:rPr>
+          <w:sz w:val="26"/>
+          <w:szCs w:val="26"/>
+        </w:rPr>
+        <w:t>pristupa</w:t>
+      </w:r>
+      <w:proofErr w:type="spellEnd"/>
+      <w:r>
+        <w:rPr>
+          <w:sz w:val="26"/>
+          <w:szCs w:val="26"/>
+        </w:rPr>
+        <w:t xml:space="preserve"> </w:t>
+      </w:r>
+      <w:proofErr w:type="spellStart"/>
+      <w:r>
+        <w:rPr>
+          <w:sz w:val="26"/>
+          <w:szCs w:val="26"/>
+        </w:rPr>
+        <w:t>stranici</w:t>
+      </w:r>
+      <w:proofErr w:type="spellEnd"/>
+      <w:r>
+        <w:rPr>
+          <w:sz w:val="26"/>
+          <w:szCs w:val="26"/>
+        </w:rPr>
+        <w:t xml:space="preserve"> </w:t>
+      </w:r>
+      <w:proofErr w:type="spellStart"/>
+      <w:r>
+        <w:rPr>
+          <w:sz w:val="26"/>
+          <w:szCs w:val="26"/>
+        </w:rPr>
+        <w:t>za</w:t>
+      </w:r>
+      <w:proofErr w:type="spellEnd"/>
+      <w:r>
+        <w:rPr>
+          <w:sz w:val="26"/>
+          <w:szCs w:val="26"/>
+        </w:rPr>
+        <w:t xml:space="preserve"> </w:t>
+      </w:r>
+      <w:proofErr w:type="spellStart"/>
+      <w:r>
+        <w:rPr>
+          <w:sz w:val="26"/>
+          <w:szCs w:val="26"/>
+        </w:rPr>
+        <w:t>kreiranje</w:t>
+      </w:r>
+      <w:proofErr w:type="spellEnd"/>
+      <w:r>
+        <w:rPr>
+          <w:sz w:val="26"/>
+          <w:szCs w:val="26"/>
+        </w:rPr>
+        <w:t xml:space="preserve"> </w:t>
+      </w:r>
+      <w:proofErr w:type="spellStart"/>
+      <w:r>
+        <w:rPr>
+          <w:sz w:val="26"/>
+          <w:szCs w:val="26"/>
+        </w:rPr>
+        <w:t>naloga</w:t>
+      </w:r>
+      <w:proofErr w:type="spellEnd"/>
+      <w:r>
+        <w:rPr>
+          <w:sz w:val="26"/>
+          <w:szCs w:val="26"/>
+        </w:rPr>
+        <w:t>.</w:t>
       </w:r>
     </w:p>
     <w:p>
@@ -1684,7 +3118,153 @@
           <w:sz w:val="26"/>
           <w:szCs w:val="26"/>
         </w:rPr>
-        <w:t xml:space="preserve">Korisnik popunjava obrazac za registraciju na stranici, unoseći svoje ime, </w:t>
+        <w:t xml:space="preserve">Korisnik </w:t>
+      </w:r>
+      <w:proofErr w:type="spellStart"/>
+      <w:r>
+        <w:rPr>
+          <w:sz w:val="26"/>
+          <w:szCs w:val="26"/>
+        </w:rPr>
+        <w:t>popunjava</w:t>
+      </w:r>
+      <w:proofErr w:type="spellEnd"/>
+      <w:r>
+        <w:rPr>
+          <w:sz w:val="26"/>
+          <w:szCs w:val="26"/>
+        </w:rPr>
+        <w:t xml:space="preserve"> </w:t>
+      </w:r>
+      <w:proofErr w:type="spellStart"/>
+      <w:r>
+        <w:rPr>
+          <w:sz w:val="26"/>
+          <w:szCs w:val="26"/>
+        </w:rPr>
+        <w:t>obrazac</w:t>
+      </w:r>
+      <w:proofErr w:type="spellEnd"/>
+      <w:r>
+        <w:rPr>
+          <w:sz w:val="26"/>
+          <w:szCs w:val="26"/>
+        </w:rPr>
+        <w:t xml:space="preserve"> </w:t>
+      </w:r>
+      <w:proofErr w:type="spellStart"/>
+      <w:r>
+        <w:rPr>
+          <w:sz w:val="26"/>
+          <w:szCs w:val="26"/>
+        </w:rPr>
+        <w:t>za</w:t>
+      </w:r>
+      <w:proofErr w:type="spellEnd"/>
+      <w:r>
+        <w:rPr>
+          <w:sz w:val="26"/>
+          <w:szCs w:val="26"/>
+        </w:rPr>
+        <w:t xml:space="preserve"> </w:t>
+      </w:r>
+      <w:proofErr w:type="spellStart"/>
+      <w:r>
+        <w:rPr>
+          <w:sz w:val="26"/>
+          <w:szCs w:val="26"/>
+        </w:rPr>
+        <w:t>registraciju</w:t>
+      </w:r>
+      <w:proofErr w:type="spellEnd"/>
+      <w:r>
+        <w:rPr>
+          <w:sz w:val="26"/>
+          <w:szCs w:val="26"/>
+        </w:rPr>
+        <w:t xml:space="preserve"> </w:t>
+      </w:r>
+      <w:proofErr w:type="spellStart"/>
+      <w:proofErr w:type="gramStart"/>
+      <w:r>
+        <w:rPr>
+          <w:sz w:val="26"/>
+          <w:szCs w:val="26"/>
+        </w:rPr>
+        <w:t>na</w:t>
+      </w:r>
+      <w:proofErr w:type="spellEnd"/>
+      <w:proofErr w:type="gramEnd"/>
+      <w:r>
+        <w:rPr>
+          <w:sz w:val="26"/>
+          <w:szCs w:val="26"/>
+        </w:rPr>
+        <w:t xml:space="preserve"> </w:t>
+      </w:r>
+      <w:proofErr w:type="spellStart"/>
+      <w:r>
+        <w:rPr>
+          <w:sz w:val="26"/>
+          <w:szCs w:val="26"/>
+        </w:rPr>
+        <w:t>stranici</w:t>
+      </w:r>
+      <w:proofErr w:type="spellEnd"/>
+      <w:r>
+        <w:rPr>
+          <w:sz w:val="26"/>
+          <w:szCs w:val="26"/>
+        </w:rPr>
+        <w:t xml:space="preserve">, </w:t>
+      </w:r>
+      <w:proofErr w:type="spellStart"/>
+      <w:r>
+        <w:rPr>
+          <w:sz w:val="26"/>
+          <w:szCs w:val="26"/>
+        </w:rPr>
+        <w:t>unoseći</w:t>
+      </w:r>
+      <w:proofErr w:type="spellEnd"/>
+      <w:r>
+        <w:rPr>
+          <w:sz w:val="26"/>
+          <w:szCs w:val="26"/>
+        </w:rPr>
+        <w:t xml:space="preserve"> </w:t>
+      </w:r>
+      <w:proofErr w:type="spellStart"/>
+      <w:r>
+        <w:rPr>
+          <w:sz w:val="26"/>
+          <w:szCs w:val="26"/>
+        </w:rPr>
+        <w:t>svoje</w:t>
+      </w:r>
+      <w:proofErr w:type="spellEnd"/>
+      <w:r>
+        <w:rPr>
+          <w:sz w:val="26"/>
+          <w:szCs w:val="26"/>
+        </w:rPr>
+        <w:t xml:space="preserve"> </w:t>
+      </w:r>
+      <w:proofErr w:type="spellStart"/>
+      <w:r>
+        <w:rPr>
+          <w:sz w:val="26"/>
+          <w:szCs w:val="26"/>
+        </w:rPr>
+        <w:t>ime</w:t>
+      </w:r>
+      <w:proofErr w:type="spellEnd"/>
+      <w:r>
+        <w:rPr>
+          <w:sz w:val="26"/>
+          <w:szCs w:val="26"/>
+        </w:rPr>
+        <w:t xml:space="preserve">, </w:t>
       </w:r>
       <w:r>
         <w:rPr>
@@ -1693,12 +3273,101 @@
         </w:rPr>
         <w:t xml:space="preserve">    </w:t>
       </w:r>
-      <w:r>
-        <w:rPr>
-          <w:sz w:val="26"/>
-          <w:szCs w:val="26"/>
-        </w:rPr>
-        <w:t>prezime, email adresu, lozinku i sliku (opciono).</w:t>
+      <w:proofErr w:type="spellStart"/>
+      <w:r>
+        <w:rPr>
+          <w:sz w:val="26"/>
+          <w:szCs w:val="26"/>
+        </w:rPr>
+        <w:t>prezime</w:t>
+      </w:r>
+      <w:proofErr w:type="spellEnd"/>
+      <w:r>
+        <w:rPr>
+          <w:sz w:val="26"/>
+          <w:szCs w:val="26"/>
+        </w:rPr>
+        <w:t xml:space="preserve">, email </w:t>
+      </w:r>
+      <w:proofErr w:type="spellStart"/>
+      <w:r>
+        <w:rPr>
+          <w:sz w:val="26"/>
+          <w:szCs w:val="26"/>
+        </w:rPr>
+        <w:t>adresu</w:t>
+      </w:r>
+      <w:proofErr w:type="spellEnd"/>
+      <w:r>
+        <w:rPr>
+          <w:sz w:val="26"/>
+          <w:szCs w:val="26"/>
+        </w:rPr>
+        <w:t xml:space="preserve">, </w:t>
+      </w:r>
+      <w:proofErr w:type="spellStart"/>
+      <w:r>
+        <w:rPr>
+          <w:sz w:val="26"/>
+          <w:szCs w:val="26"/>
+        </w:rPr>
+        <w:t>lozinku</w:t>
+      </w:r>
+      <w:proofErr w:type="spellEnd"/>
+      <w:r>
+        <w:rPr>
+          <w:sz w:val="26"/>
+          <w:szCs w:val="26"/>
+        </w:rPr>
+        <w:t xml:space="preserve"> </w:t>
+      </w:r>
+      <w:proofErr w:type="spellStart"/>
+      <w:r>
+        <w:rPr>
+          <w:sz w:val="26"/>
+          <w:szCs w:val="26"/>
+        </w:rPr>
+        <w:t>i</w:t>
+      </w:r>
+      <w:proofErr w:type="spellEnd"/>
+      <w:r>
+        <w:rPr>
+          <w:sz w:val="26"/>
+          <w:szCs w:val="26"/>
+        </w:rPr>
+        <w:t xml:space="preserve"> </w:t>
+      </w:r>
+      <w:proofErr w:type="spellStart"/>
+      <w:r>
+        <w:rPr>
+          <w:sz w:val="26"/>
+          <w:szCs w:val="26"/>
+        </w:rPr>
+        <w:t>sliku</w:t>
+      </w:r>
+      <w:proofErr w:type="spellEnd"/>
+      <w:r>
+        <w:rPr>
+          <w:sz w:val="26"/>
+          <w:szCs w:val="26"/>
+        </w:rPr>
+        <w:t xml:space="preserve"> (</w:t>
+      </w:r>
+      <w:proofErr w:type="spellStart"/>
+      <w:r>
+        <w:rPr>
+          <w:sz w:val="26"/>
+          <w:szCs w:val="26"/>
+        </w:rPr>
+        <w:t>opciono</w:t>
+      </w:r>
+      <w:proofErr w:type="spellEnd"/>
+      <w:r>
+        <w:rPr>
+          <w:sz w:val="26"/>
+          <w:szCs w:val="26"/>
+        </w:rPr>
+        <w:t>).</w:t>
       </w:r>
       <w:r>
         <w:rPr>
@@ -1719,7 +3388,105 @@
           <w:sz w:val="26"/>
           <w:szCs w:val="26"/>
         </w:rPr>
-        <w:t xml:space="preserve"> mora biti u formatu studentske mejl adrese na ETF-u.</w:t>
+        <w:t xml:space="preserve"> mora </w:t>
+      </w:r>
+      <w:proofErr w:type="spellStart"/>
+      <w:r>
+        <w:rPr>
+          <w:sz w:val="26"/>
+          <w:szCs w:val="26"/>
+        </w:rPr>
+        <w:t>biti</w:t>
+      </w:r>
+      <w:proofErr w:type="spellEnd"/>
+      <w:r>
+        <w:rPr>
+          <w:sz w:val="26"/>
+          <w:szCs w:val="26"/>
+        </w:rPr>
+        <w:t xml:space="preserve"> u </w:t>
+      </w:r>
+      <w:proofErr w:type="spellStart"/>
+      <w:r>
+        <w:rPr>
+          <w:sz w:val="26"/>
+          <w:szCs w:val="26"/>
+        </w:rPr>
+        <w:t>formatu</w:t>
+      </w:r>
+      <w:proofErr w:type="spellEnd"/>
+      <w:r>
+        <w:rPr>
+          <w:sz w:val="26"/>
+          <w:szCs w:val="26"/>
+        </w:rPr>
+        <w:t xml:space="preserve"> </w:t>
+      </w:r>
+      <w:proofErr w:type="spellStart"/>
+      <w:r>
+        <w:rPr>
+          <w:sz w:val="26"/>
+          <w:szCs w:val="26"/>
+        </w:rPr>
+        <w:t>studentske</w:t>
+      </w:r>
+      <w:proofErr w:type="spellEnd"/>
+      <w:r>
+        <w:rPr>
+          <w:sz w:val="26"/>
+          <w:szCs w:val="26"/>
+        </w:rPr>
+        <w:t xml:space="preserve"> </w:t>
+      </w:r>
+      <w:proofErr w:type="spellStart"/>
+      <w:r>
+        <w:rPr>
+          <w:sz w:val="26"/>
+          <w:szCs w:val="26"/>
+        </w:rPr>
+        <w:t>mejl</w:t>
+      </w:r>
+      <w:proofErr w:type="spellEnd"/>
+      <w:r>
+        <w:rPr>
+          <w:sz w:val="26"/>
+          <w:szCs w:val="26"/>
+        </w:rPr>
+        <w:t xml:space="preserve"> </w:t>
+      </w:r>
+      <w:proofErr w:type="spellStart"/>
+      <w:r>
+        <w:rPr>
+          <w:sz w:val="26"/>
+          <w:szCs w:val="26"/>
+        </w:rPr>
+        <w:t>adrese</w:t>
+      </w:r>
+      <w:proofErr w:type="spellEnd"/>
+      <w:r>
+        <w:rPr>
+          <w:sz w:val="26"/>
+          <w:szCs w:val="26"/>
+        </w:rPr>
+        <w:t xml:space="preserve"> </w:t>
+      </w:r>
+      <w:proofErr w:type="spellStart"/>
+      <w:proofErr w:type="gramStart"/>
+      <w:r>
+        <w:rPr>
+          <w:sz w:val="26"/>
+          <w:szCs w:val="26"/>
+        </w:rPr>
+        <w:t>na</w:t>
+      </w:r>
+      <w:proofErr w:type="spellEnd"/>
+      <w:proofErr w:type="gramEnd"/>
+      <w:r>
+        <w:rPr>
+          <w:sz w:val="26"/>
+          <w:szCs w:val="26"/>
+        </w:rPr>
+        <w:t xml:space="preserve"> ETF-u.</w:t>
       </w:r>
     </w:p>
     <w:p>
@@ -1740,7 +3507,121 @@
           <w:sz w:val="26"/>
           <w:szCs w:val="26"/>
         </w:rPr>
-        <w:t>Korisnik potvrđuje unete podatke klikom na dugme "Pošalji".</w:t>
+        <w:t xml:space="preserve">Korisnik </w:t>
+      </w:r>
+      <w:proofErr w:type="spellStart"/>
+      <w:r>
+        <w:rPr>
+          <w:sz w:val="26"/>
+          <w:szCs w:val="26"/>
+        </w:rPr>
+        <w:t>potvrđuje</w:t>
+      </w:r>
+      <w:proofErr w:type="spellEnd"/>
+      <w:r>
+        <w:rPr>
+          <w:sz w:val="26"/>
+          <w:szCs w:val="26"/>
+        </w:rPr>
+        <w:t xml:space="preserve"> </w:t>
+      </w:r>
+      <w:proofErr w:type="spellStart"/>
+      <w:r>
+        <w:rPr>
+          <w:sz w:val="26"/>
+          <w:szCs w:val="26"/>
+        </w:rPr>
+        <w:t>unete</w:t>
+      </w:r>
+      <w:proofErr w:type="spellEnd"/>
+      <w:r>
+        <w:rPr>
+          <w:sz w:val="26"/>
+          <w:szCs w:val="26"/>
+        </w:rPr>
+        <w:t xml:space="preserve"> </w:t>
+      </w:r>
+      <w:proofErr w:type="spellStart"/>
+      <w:r>
+        <w:rPr>
+          <w:sz w:val="26"/>
+          <w:szCs w:val="26"/>
+        </w:rPr>
+        <w:t>podatke</w:t>
+      </w:r>
+      <w:proofErr w:type="spellEnd"/>
+      <w:r>
+        <w:rPr>
+          <w:sz w:val="26"/>
+          <w:szCs w:val="26"/>
+        </w:rPr>
+        <w:t xml:space="preserve"> </w:t>
+      </w:r>
+      <w:proofErr w:type="spellStart"/>
+      <w:r>
+        <w:rPr>
+          <w:sz w:val="26"/>
+          <w:szCs w:val="26"/>
+        </w:rPr>
+        <w:t>klikom</w:t>
+      </w:r>
+      <w:proofErr w:type="spellEnd"/>
+      <w:r>
+        <w:rPr>
+          <w:sz w:val="26"/>
+          <w:szCs w:val="26"/>
+        </w:rPr>
+        <w:t xml:space="preserve"> </w:t>
+      </w:r>
+      <w:proofErr w:type="spellStart"/>
+      <w:proofErr w:type="gramStart"/>
+      <w:r>
+        <w:rPr>
+          <w:sz w:val="26"/>
+          <w:szCs w:val="26"/>
+        </w:rPr>
+        <w:t>na</w:t>
+      </w:r>
+      <w:proofErr w:type="spellEnd"/>
+      <w:proofErr w:type="gramEnd"/>
+      <w:r>
+        <w:rPr>
+          <w:sz w:val="26"/>
+          <w:szCs w:val="26"/>
+        </w:rPr>
+        <w:t xml:space="preserve"> </w:t>
+      </w:r>
+      <w:proofErr w:type="spellStart"/>
+      <w:r>
+        <w:rPr>
+          <w:sz w:val="26"/>
+          <w:szCs w:val="26"/>
+        </w:rPr>
+        <w:t>dugme</w:t>
+      </w:r>
+      <w:proofErr w:type="spellEnd"/>
+      <w:r>
+        <w:rPr>
+          <w:sz w:val="26"/>
+          <w:szCs w:val="26"/>
+        </w:rPr>
+        <w:t xml:space="preserve"> "</w:t>
+      </w:r>
+      <w:proofErr w:type="spellStart"/>
+      <w:r>
+        <w:rPr>
+          <w:sz w:val="26"/>
+          <w:szCs w:val="26"/>
+        </w:rPr>
+        <w:t>Pošalji</w:t>
+      </w:r>
+      <w:proofErr w:type="spellEnd"/>
+      <w:r>
+        <w:rPr>
+          <w:sz w:val="26"/>
+          <w:szCs w:val="26"/>
+        </w:rPr>
+        <w:t>".</w:t>
       </w:r>
     </w:p>
     <w:p>
@@ -1756,20 +3637,151 @@
           <w:szCs w:val="26"/>
         </w:rPr>
       </w:pPr>
-      <w:r>
-        <w:rPr>
-          <w:sz w:val="26"/>
-          <w:szCs w:val="26"/>
-        </w:rPr>
-        <w:t xml:space="preserve">Stranica prikazuje poruku koja obaveštava korisnika da je </w:t>
-      </w:r>
-      <w:r>
-        <w:rPr>
-          <w:sz w:val="26"/>
-          <w:szCs w:val="26"/>
-        </w:rPr>
-        <w:t xml:space="preserve">zahtev za kreiranje </w:t>
-      </w:r>
+      <w:proofErr w:type="spellStart"/>
+      <w:r>
+        <w:rPr>
+          <w:sz w:val="26"/>
+          <w:szCs w:val="26"/>
+        </w:rPr>
+        <w:t>Stranica</w:t>
+      </w:r>
+      <w:proofErr w:type="spellEnd"/>
+      <w:r>
+        <w:rPr>
+          <w:sz w:val="26"/>
+          <w:szCs w:val="26"/>
+        </w:rPr>
+        <w:t xml:space="preserve"> </w:t>
+      </w:r>
+      <w:proofErr w:type="spellStart"/>
+      <w:r>
+        <w:rPr>
+          <w:sz w:val="26"/>
+          <w:szCs w:val="26"/>
+        </w:rPr>
+        <w:t>prikazuje</w:t>
+      </w:r>
+      <w:proofErr w:type="spellEnd"/>
+      <w:r>
+        <w:rPr>
+          <w:sz w:val="26"/>
+          <w:szCs w:val="26"/>
+        </w:rPr>
+        <w:t xml:space="preserve"> </w:t>
+      </w:r>
+      <w:proofErr w:type="spellStart"/>
+      <w:r>
+        <w:rPr>
+          <w:sz w:val="26"/>
+          <w:szCs w:val="26"/>
+        </w:rPr>
+        <w:t>poruku</w:t>
+      </w:r>
+      <w:proofErr w:type="spellEnd"/>
+      <w:r>
+        <w:rPr>
+          <w:sz w:val="26"/>
+          <w:szCs w:val="26"/>
+        </w:rPr>
+        <w:t xml:space="preserve"> </w:t>
+      </w:r>
+      <w:proofErr w:type="spellStart"/>
+      <w:r>
+        <w:rPr>
+          <w:sz w:val="26"/>
+          <w:szCs w:val="26"/>
+        </w:rPr>
+        <w:t>koja</w:t>
+      </w:r>
+      <w:proofErr w:type="spellEnd"/>
+      <w:r>
+        <w:rPr>
+          <w:sz w:val="26"/>
+          <w:szCs w:val="26"/>
+        </w:rPr>
+        <w:t xml:space="preserve"> </w:t>
+      </w:r>
+      <w:proofErr w:type="spellStart"/>
+      <w:r>
+        <w:rPr>
+          <w:sz w:val="26"/>
+          <w:szCs w:val="26"/>
+        </w:rPr>
+        <w:t>obaveštava</w:t>
+      </w:r>
+      <w:proofErr w:type="spellEnd"/>
+      <w:r>
+        <w:rPr>
+          <w:sz w:val="26"/>
+          <w:szCs w:val="26"/>
+        </w:rPr>
+        <w:t xml:space="preserve"> </w:t>
+      </w:r>
+      <w:proofErr w:type="spellStart"/>
+      <w:r>
+        <w:rPr>
+          <w:sz w:val="26"/>
+          <w:szCs w:val="26"/>
+        </w:rPr>
+        <w:t>korisnika</w:t>
+      </w:r>
+      <w:proofErr w:type="spellEnd"/>
+      <w:r>
+        <w:rPr>
+          <w:sz w:val="26"/>
+          <w:szCs w:val="26"/>
+        </w:rPr>
+        <w:t xml:space="preserve"> da je </w:t>
+      </w:r>
+      <w:proofErr w:type="spellStart"/>
+      <w:r>
+        <w:rPr>
+          <w:sz w:val="26"/>
+          <w:szCs w:val="26"/>
+        </w:rPr>
+        <w:t>zahtev</w:t>
+      </w:r>
+      <w:proofErr w:type="spellEnd"/>
+      <w:r>
+        <w:rPr>
+          <w:sz w:val="26"/>
+          <w:szCs w:val="26"/>
+        </w:rPr>
+        <w:t xml:space="preserve"> </w:t>
+      </w:r>
+      <w:proofErr w:type="spellStart"/>
+      <w:r>
+        <w:rPr>
+          <w:sz w:val="26"/>
+          <w:szCs w:val="26"/>
+        </w:rPr>
+        <w:t>za</w:t>
+      </w:r>
+      <w:proofErr w:type="spellEnd"/>
+      <w:r>
+        <w:rPr>
+          <w:sz w:val="26"/>
+          <w:szCs w:val="26"/>
+        </w:rPr>
+        <w:t xml:space="preserve"> </w:t>
+      </w:r>
+      <w:proofErr w:type="spellStart"/>
+      <w:r>
+        <w:rPr>
+          <w:sz w:val="26"/>
+          <w:szCs w:val="26"/>
+        </w:rPr>
+        <w:t>kreiranje</w:t>
+      </w:r>
+      <w:proofErr w:type="spellEnd"/>
+      <w:r>
+        <w:rPr>
+          <w:sz w:val="26"/>
+          <w:szCs w:val="26"/>
+        </w:rPr>
+        <w:t xml:space="preserve"> </w:t>
+      </w:r>
+      <w:proofErr w:type="spellStart"/>
       <w:r>
         <w:rPr>
           <w:sz w:val="26"/>
@@ -1784,13 +3796,31 @@
         </w:rPr>
         <w:t>a</w:t>
       </w:r>
-      <w:r>
-        <w:rPr>
-          <w:sz w:val="26"/>
-          <w:szCs w:val="26"/>
-        </w:rPr>
-        <w:t xml:space="preserve"> uspešno </w:t>
-      </w:r>
+      <w:proofErr w:type="spellEnd"/>
+      <w:r>
+        <w:rPr>
+          <w:sz w:val="26"/>
+          <w:szCs w:val="26"/>
+        </w:rPr>
+        <w:t xml:space="preserve"> </w:t>
+      </w:r>
+      <w:proofErr w:type="spellStart"/>
+      <w:r>
+        <w:rPr>
+          <w:sz w:val="26"/>
+          <w:szCs w:val="26"/>
+        </w:rPr>
+        <w:t>uspešno</w:t>
+      </w:r>
+      <w:proofErr w:type="spellEnd"/>
+      <w:r>
+        <w:rPr>
+          <w:sz w:val="26"/>
+          <w:szCs w:val="26"/>
+        </w:rPr>
+        <w:t xml:space="preserve"> </w:t>
+      </w:r>
+      <w:proofErr w:type="spellStart"/>
       <w:r>
         <w:rPr>
           <w:sz w:val="26"/>
@@ -1798,6 +3828,7 @@
         </w:rPr>
         <w:t>poslat</w:t>
       </w:r>
+      <w:proofErr w:type="spellEnd"/>
       <w:r>
         <w:rPr>
           <w:sz w:val="26"/>
@@ -1824,15 +3855,195 @@
           <w:sz w:val="26"/>
           <w:szCs w:val="26"/>
         </w:rPr>
-        <w:t>Korisnik se sada može prijaviti na stranicu sa svojim novim nalogom</w:t>
-      </w:r>
-      <w:r>
-        <w:rPr>
-          <w:sz w:val="26"/>
-          <w:szCs w:val="26"/>
-        </w:rPr>
-        <w:t>, ukoliko ga je administrator odobrio</w:t>
-      </w:r>
+        <w:t xml:space="preserve">Korisnik se </w:t>
+      </w:r>
+      <w:proofErr w:type="spellStart"/>
+      <w:r>
+        <w:rPr>
+          <w:sz w:val="26"/>
+          <w:szCs w:val="26"/>
+        </w:rPr>
+        <w:t>sada</w:t>
+      </w:r>
+      <w:proofErr w:type="spellEnd"/>
+      <w:r>
+        <w:rPr>
+          <w:sz w:val="26"/>
+          <w:szCs w:val="26"/>
+        </w:rPr>
+        <w:t xml:space="preserve"> </w:t>
+      </w:r>
+      <w:proofErr w:type="spellStart"/>
+      <w:r>
+        <w:rPr>
+          <w:sz w:val="26"/>
+          <w:szCs w:val="26"/>
+        </w:rPr>
+        <w:t>može</w:t>
+      </w:r>
+      <w:proofErr w:type="spellEnd"/>
+      <w:r>
+        <w:rPr>
+          <w:sz w:val="26"/>
+          <w:szCs w:val="26"/>
+        </w:rPr>
+        <w:t xml:space="preserve"> </w:t>
+      </w:r>
+      <w:proofErr w:type="spellStart"/>
+      <w:r>
+        <w:rPr>
+          <w:sz w:val="26"/>
+          <w:szCs w:val="26"/>
+        </w:rPr>
+        <w:t>prijaviti</w:t>
+      </w:r>
+      <w:proofErr w:type="spellEnd"/>
+      <w:r>
+        <w:rPr>
+          <w:sz w:val="26"/>
+          <w:szCs w:val="26"/>
+        </w:rPr>
+        <w:t xml:space="preserve"> </w:t>
+      </w:r>
+      <w:proofErr w:type="spellStart"/>
+      <w:proofErr w:type="gramStart"/>
+      <w:r>
+        <w:rPr>
+          <w:sz w:val="26"/>
+          <w:szCs w:val="26"/>
+        </w:rPr>
+        <w:t>na</w:t>
+      </w:r>
+      <w:proofErr w:type="spellEnd"/>
+      <w:proofErr w:type="gramEnd"/>
+      <w:r>
+        <w:rPr>
+          <w:sz w:val="26"/>
+          <w:szCs w:val="26"/>
+        </w:rPr>
+        <w:t xml:space="preserve"> </w:t>
+      </w:r>
+      <w:proofErr w:type="spellStart"/>
+      <w:r>
+        <w:rPr>
+          <w:sz w:val="26"/>
+          <w:szCs w:val="26"/>
+        </w:rPr>
+        <w:t>stranicu</w:t>
+      </w:r>
+      <w:proofErr w:type="spellEnd"/>
+      <w:r>
+        <w:rPr>
+          <w:sz w:val="26"/>
+          <w:szCs w:val="26"/>
+        </w:rPr>
+        <w:t xml:space="preserve"> </w:t>
+      </w:r>
+      <w:proofErr w:type="spellStart"/>
+      <w:r>
+        <w:rPr>
+          <w:sz w:val="26"/>
+          <w:szCs w:val="26"/>
+        </w:rPr>
+        <w:t>sa</w:t>
+      </w:r>
+      <w:proofErr w:type="spellEnd"/>
+      <w:r>
+        <w:rPr>
+          <w:sz w:val="26"/>
+          <w:szCs w:val="26"/>
+        </w:rPr>
+        <w:t xml:space="preserve"> </w:t>
+      </w:r>
+      <w:proofErr w:type="spellStart"/>
+      <w:r>
+        <w:rPr>
+          <w:sz w:val="26"/>
+          <w:szCs w:val="26"/>
+        </w:rPr>
+        <w:t>svojim</w:t>
+      </w:r>
+      <w:proofErr w:type="spellEnd"/>
+      <w:r>
+        <w:rPr>
+          <w:sz w:val="26"/>
+          <w:szCs w:val="26"/>
+        </w:rPr>
+        <w:t xml:space="preserve"> </w:t>
+      </w:r>
+      <w:proofErr w:type="spellStart"/>
+      <w:r>
+        <w:rPr>
+          <w:sz w:val="26"/>
+          <w:szCs w:val="26"/>
+        </w:rPr>
+        <w:t>novim</w:t>
+      </w:r>
+      <w:proofErr w:type="spellEnd"/>
+      <w:r>
+        <w:rPr>
+          <w:sz w:val="26"/>
+          <w:szCs w:val="26"/>
+        </w:rPr>
+        <w:t xml:space="preserve"> </w:t>
+      </w:r>
+      <w:proofErr w:type="spellStart"/>
+      <w:r>
+        <w:rPr>
+          <w:sz w:val="26"/>
+          <w:szCs w:val="26"/>
+        </w:rPr>
+        <w:t>nalogom</w:t>
+      </w:r>
+      <w:proofErr w:type="spellEnd"/>
+      <w:r>
+        <w:rPr>
+          <w:sz w:val="26"/>
+          <w:szCs w:val="26"/>
+        </w:rPr>
+        <w:t xml:space="preserve">, </w:t>
+      </w:r>
+      <w:proofErr w:type="spellStart"/>
+      <w:r>
+        <w:rPr>
+          <w:sz w:val="26"/>
+          <w:szCs w:val="26"/>
+        </w:rPr>
+        <w:t>ukoliko</w:t>
+      </w:r>
+      <w:proofErr w:type="spellEnd"/>
+      <w:r>
+        <w:rPr>
+          <w:sz w:val="26"/>
+          <w:szCs w:val="26"/>
+        </w:rPr>
+        <w:t xml:space="preserve"> </w:t>
+      </w:r>
+      <w:proofErr w:type="spellStart"/>
+      <w:r>
+        <w:rPr>
+          <w:sz w:val="26"/>
+          <w:szCs w:val="26"/>
+        </w:rPr>
+        <w:t>ga</w:t>
+      </w:r>
+      <w:proofErr w:type="spellEnd"/>
+      <w:r>
+        <w:rPr>
+          <w:sz w:val="26"/>
+          <w:szCs w:val="26"/>
+        </w:rPr>
+        <w:t xml:space="preserve"> je administrator </w:t>
+      </w:r>
+      <w:proofErr w:type="spellStart"/>
+      <w:r>
+        <w:rPr>
+          <w:sz w:val="26"/>
+          <w:szCs w:val="26"/>
+        </w:rPr>
+        <w:t>odobrio</w:t>
+      </w:r>
+      <w:proofErr w:type="spellEnd"/>
       <w:r>
         <w:rPr>
           <w:sz w:val="26"/>
@@ -1850,21 +4061,58 @@
           <w:lang w:val="sr-Latn-RS"/>
         </w:rPr>
       </w:pPr>
+      <w:proofErr w:type="spellStart"/>
       <w:r>
         <w:rPr>
           <w:i/>
           <w:sz w:val="26"/>
           <w:szCs w:val="26"/>
         </w:rPr>
-        <w:t xml:space="preserve">Alternativni tok </w:t>
-      </w:r>
-      <w:r>
-        <w:rPr>
-          <w:sz w:val="26"/>
-          <w:szCs w:val="26"/>
-        </w:rPr>
-        <w:t>(pogre</w:t>
-      </w:r>
+        <w:t>Alternativni</w:t>
+      </w:r>
+      <w:proofErr w:type="spellEnd"/>
+      <w:r>
+        <w:rPr>
+          <w:i/>
+          <w:sz w:val="26"/>
+          <w:szCs w:val="26"/>
+        </w:rPr>
+        <w:t xml:space="preserve"> </w:t>
+      </w:r>
+      <w:proofErr w:type="spellStart"/>
+      <w:r>
+        <w:rPr>
+          <w:i/>
+          <w:sz w:val="26"/>
+          <w:szCs w:val="26"/>
+        </w:rPr>
+        <w:t>tok</w:t>
+      </w:r>
+      <w:proofErr w:type="spellEnd"/>
+      <w:r>
+        <w:rPr>
+          <w:i/>
+          <w:sz w:val="26"/>
+          <w:szCs w:val="26"/>
+        </w:rPr>
+        <w:t xml:space="preserve"> </w:t>
+      </w:r>
+      <w:r>
+        <w:rPr>
+          <w:sz w:val="26"/>
+          <w:szCs w:val="26"/>
+        </w:rPr>
+        <w:t>(</w:t>
+      </w:r>
+      <w:proofErr w:type="spellStart"/>
+      <w:r>
+        <w:rPr>
+          <w:sz w:val="26"/>
+          <w:szCs w:val="26"/>
+        </w:rPr>
+        <w:t>pogre</w:t>
+      </w:r>
+      <w:proofErr w:type="spellEnd"/>
       <w:r>
         <w:rPr>
           <w:sz w:val="26"/>
@@ -1889,41 +4137,447 @@
         </w:rPr>
         <w:t xml:space="preserve">4a. </w:t>
       </w:r>
-      <w:r>
-        <w:rPr>
-          <w:sz w:val="26"/>
-          <w:szCs w:val="26"/>
-        </w:rPr>
-        <w:t>Ukoliko korisnik unese pogrešne podatke, na primer pogrešnu email adresu ili lozinku, stranica će prikazati poruku o grešci i omogućiti korisniku da ispravi grešku</w:t>
-      </w:r>
-      <w:r>
-        <w:rPr>
-          <w:sz w:val="26"/>
-          <w:szCs w:val="26"/>
-        </w:rPr>
-        <w:t xml:space="preserve"> i</w:t>
-      </w:r>
-      <w:r>
-        <w:rPr>
-          <w:sz w:val="26"/>
-          <w:szCs w:val="26"/>
-        </w:rPr>
-        <w:t xml:space="preserve"> vraća ga</w:t>
-      </w:r>
-      <w:r>
-        <w:rPr>
-          <w:sz w:val="26"/>
-          <w:szCs w:val="26"/>
-        </w:rPr>
-        <w:t xml:space="preserve"> na korak 2 </w:t>
-      </w:r>
-      <w:r>
-        <w:rPr>
-          <w:sz w:val="26"/>
-          <w:szCs w:val="26"/>
-        </w:rPr>
-        <w:t xml:space="preserve"> glavnog toka</w:t>
-      </w:r>
+      <w:proofErr w:type="spellStart"/>
+      <w:r>
+        <w:rPr>
+          <w:sz w:val="26"/>
+          <w:szCs w:val="26"/>
+        </w:rPr>
+        <w:t>Ukoliko</w:t>
+      </w:r>
+      <w:proofErr w:type="spellEnd"/>
+      <w:r>
+        <w:rPr>
+          <w:sz w:val="26"/>
+          <w:szCs w:val="26"/>
+        </w:rPr>
+        <w:t xml:space="preserve"> </w:t>
+      </w:r>
+      <w:proofErr w:type="spellStart"/>
+      <w:r>
+        <w:rPr>
+          <w:sz w:val="26"/>
+          <w:szCs w:val="26"/>
+        </w:rPr>
+        <w:t>korisnik</w:t>
+      </w:r>
+      <w:proofErr w:type="spellEnd"/>
+      <w:r>
+        <w:rPr>
+          <w:sz w:val="26"/>
+          <w:szCs w:val="26"/>
+        </w:rPr>
+        <w:t xml:space="preserve"> </w:t>
+      </w:r>
+      <w:proofErr w:type="spellStart"/>
+      <w:r>
+        <w:rPr>
+          <w:sz w:val="26"/>
+          <w:szCs w:val="26"/>
+        </w:rPr>
+        <w:t>unese</w:t>
+      </w:r>
+      <w:proofErr w:type="spellEnd"/>
+      <w:r>
+        <w:rPr>
+          <w:sz w:val="26"/>
+          <w:szCs w:val="26"/>
+        </w:rPr>
+        <w:t xml:space="preserve"> </w:t>
+      </w:r>
+      <w:proofErr w:type="spellStart"/>
+      <w:r>
+        <w:rPr>
+          <w:sz w:val="26"/>
+          <w:szCs w:val="26"/>
+        </w:rPr>
+        <w:t>pogrešne</w:t>
+      </w:r>
+      <w:proofErr w:type="spellEnd"/>
+      <w:r>
+        <w:rPr>
+          <w:sz w:val="26"/>
+          <w:szCs w:val="26"/>
+        </w:rPr>
+        <w:t xml:space="preserve"> </w:t>
+      </w:r>
+      <w:proofErr w:type="spellStart"/>
+      <w:r>
+        <w:rPr>
+          <w:sz w:val="26"/>
+          <w:szCs w:val="26"/>
+        </w:rPr>
+        <w:t>podatke</w:t>
+      </w:r>
+      <w:proofErr w:type="spellEnd"/>
+      <w:r>
+        <w:rPr>
+          <w:sz w:val="26"/>
+          <w:szCs w:val="26"/>
+        </w:rPr>
+        <w:t xml:space="preserve">, </w:t>
+      </w:r>
+      <w:proofErr w:type="spellStart"/>
+      <w:r>
+        <w:rPr>
+          <w:sz w:val="26"/>
+          <w:szCs w:val="26"/>
+        </w:rPr>
+        <w:t>na</w:t>
+      </w:r>
+      <w:proofErr w:type="spellEnd"/>
+      <w:r>
+        <w:rPr>
+          <w:sz w:val="26"/>
+          <w:szCs w:val="26"/>
+        </w:rPr>
+        <w:t xml:space="preserve"> primer </w:t>
+      </w:r>
+      <w:proofErr w:type="spellStart"/>
+      <w:r>
+        <w:rPr>
+          <w:sz w:val="26"/>
+          <w:szCs w:val="26"/>
+        </w:rPr>
+        <w:t>pogrešnu</w:t>
+      </w:r>
+      <w:proofErr w:type="spellEnd"/>
+      <w:r>
+        <w:rPr>
+          <w:sz w:val="26"/>
+          <w:szCs w:val="26"/>
+        </w:rPr>
+        <w:t xml:space="preserve"> email </w:t>
+      </w:r>
+      <w:proofErr w:type="spellStart"/>
+      <w:r>
+        <w:rPr>
+          <w:sz w:val="26"/>
+          <w:szCs w:val="26"/>
+        </w:rPr>
+        <w:t>adresu</w:t>
+      </w:r>
+      <w:proofErr w:type="spellEnd"/>
+      <w:r>
+        <w:rPr>
+          <w:sz w:val="26"/>
+          <w:szCs w:val="26"/>
+        </w:rPr>
+        <w:t xml:space="preserve"> </w:t>
+      </w:r>
+      <w:proofErr w:type="spellStart"/>
+      <w:r>
+        <w:rPr>
+          <w:sz w:val="26"/>
+          <w:szCs w:val="26"/>
+        </w:rPr>
+        <w:t>ili</w:t>
+      </w:r>
+      <w:proofErr w:type="spellEnd"/>
+      <w:r>
+        <w:rPr>
+          <w:sz w:val="26"/>
+          <w:szCs w:val="26"/>
+        </w:rPr>
+        <w:t xml:space="preserve"> </w:t>
+      </w:r>
+      <w:proofErr w:type="spellStart"/>
+      <w:r>
+        <w:rPr>
+          <w:sz w:val="26"/>
+          <w:szCs w:val="26"/>
+        </w:rPr>
+        <w:t>lozinku</w:t>
+      </w:r>
+      <w:proofErr w:type="spellEnd"/>
+      <w:r>
+        <w:rPr>
+          <w:sz w:val="26"/>
+          <w:szCs w:val="26"/>
+        </w:rPr>
+        <w:t xml:space="preserve">, </w:t>
+      </w:r>
+      <w:proofErr w:type="spellStart"/>
+      <w:r>
+        <w:rPr>
+          <w:sz w:val="26"/>
+          <w:szCs w:val="26"/>
+        </w:rPr>
+        <w:t>stranica</w:t>
+      </w:r>
+      <w:proofErr w:type="spellEnd"/>
+      <w:r>
+        <w:rPr>
+          <w:sz w:val="26"/>
+          <w:szCs w:val="26"/>
+        </w:rPr>
+        <w:t xml:space="preserve"> </w:t>
+      </w:r>
+      <w:proofErr w:type="spellStart"/>
+      <w:r>
+        <w:rPr>
+          <w:sz w:val="26"/>
+          <w:szCs w:val="26"/>
+        </w:rPr>
+        <w:t>će</w:t>
+      </w:r>
+      <w:proofErr w:type="spellEnd"/>
+      <w:r>
+        <w:rPr>
+          <w:sz w:val="26"/>
+          <w:szCs w:val="26"/>
+        </w:rPr>
+        <w:t xml:space="preserve"> </w:t>
+      </w:r>
+      <w:proofErr w:type="spellStart"/>
+      <w:r>
+        <w:rPr>
+          <w:sz w:val="26"/>
+          <w:szCs w:val="26"/>
+        </w:rPr>
+        <w:t>prikazati</w:t>
+      </w:r>
+      <w:proofErr w:type="spellEnd"/>
+      <w:r>
+        <w:rPr>
+          <w:sz w:val="26"/>
+          <w:szCs w:val="26"/>
+        </w:rPr>
+        <w:t xml:space="preserve"> </w:t>
+      </w:r>
+      <w:proofErr w:type="spellStart"/>
+      <w:r>
+        <w:rPr>
+          <w:sz w:val="26"/>
+          <w:szCs w:val="26"/>
+        </w:rPr>
+        <w:t>poruku</w:t>
+      </w:r>
+      <w:proofErr w:type="spellEnd"/>
+      <w:r>
+        <w:rPr>
+          <w:sz w:val="26"/>
+          <w:szCs w:val="26"/>
+        </w:rPr>
+        <w:t xml:space="preserve"> o </w:t>
+      </w:r>
+      <w:proofErr w:type="spellStart"/>
+      <w:r>
+        <w:rPr>
+          <w:sz w:val="26"/>
+          <w:szCs w:val="26"/>
+        </w:rPr>
+        <w:t>grešci</w:t>
+      </w:r>
+      <w:proofErr w:type="spellEnd"/>
+      <w:r>
+        <w:rPr>
+          <w:sz w:val="26"/>
+          <w:szCs w:val="26"/>
+        </w:rPr>
+        <w:t xml:space="preserve"> </w:t>
+      </w:r>
+      <w:proofErr w:type="spellStart"/>
+      <w:r>
+        <w:rPr>
+          <w:sz w:val="26"/>
+          <w:szCs w:val="26"/>
+        </w:rPr>
+        <w:t>i</w:t>
+      </w:r>
+      <w:proofErr w:type="spellEnd"/>
+      <w:r>
+        <w:rPr>
+          <w:sz w:val="26"/>
+          <w:szCs w:val="26"/>
+        </w:rPr>
+        <w:t xml:space="preserve"> </w:t>
+      </w:r>
+      <w:proofErr w:type="spellStart"/>
+      <w:r>
+        <w:rPr>
+          <w:sz w:val="26"/>
+          <w:szCs w:val="26"/>
+        </w:rPr>
+        <w:t>omogućiti</w:t>
+      </w:r>
+      <w:proofErr w:type="spellEnd"/>
+      <w:r>
+        <w:rPr>
+          <w:sz w:val="26"/>
+          <w:szCs w:val="26"/>
+        </w:rPr>
+        <w:t xml:space="preserve"> </w:t>
+      </w:r>
+      <w:proofErr w:type="spellStart"/>
+      <w:r>
+        <w:rPr>
+          <w:sz w:val="26"/>
+          <w:szCs w:val="26"/>
+        </w:rPr>
+        <w:t>korisniku</w:t>
+      </w:r>
+      <w:proofErr w:type="spellEnd"/>
+      <w:r>
+        <w:rPr>
+          <w:sz w:val="26"/>
+          <w:szCs w:val="26"/>
+        </w:rPr>
+        <w:t xml:space="preserve"> da </w:t>
+      </w:r>
+      <w:proofErr w:type="spellStart"/>
+      <w:r>
+        <w:rPr>
+          <w:sz w:val="26"/>
+          <w:szCs w:val="26"/>
+        </w:rPr>
+        <w:t>ispravi</w:t>
+      </w:r>
+      <w:proofErr w:type="spellEnd"/>
+      <w:r>
+        <w:rPr>
+          <w:sz w:val="26"/>
+          <w:szCs w:val="26"/>
+        </w:rPr>
+        <w:t xml:space="preserve"> </w:t>
+      </w:r>
+      <w:proofErr w:type="spellStart"/>
+      <w:r>
+        <w:rPr>
+          <w:sz w:val="26"/>
+          <w:szCs w:val="26"/>
+        </w:rPr>
+        <w:t>grešku</w:t>
+      </w:r>
+      <w:proofErr w:type="spellEnd"/>
+      <w:r>
+        <w:rPr>
+          <w:sz w:val="26"/>
+          <w:szCs w:val="26"/>
+        </w:rPr>
+        <w:t xml:space="preserve"> </w:t>
+      </w:r>
+      <w:proofErr w:type="spellStart"/>
+      <w:r>
+        <w:rPr>
+          <w:sz w:val="26"/>
+          <w:szCs w:val="26"/>
+        </w:rPr>
+        <w:t>i</w:t>
+      </w:r>
+      <w:proofErr w:type="spellEnd"/>
+      <w:r>
+        <w:rPr>
+          <w:sz w:val="26"/>
+          <w:szCs w:val="26"/>
+        </w:rPr>
+        <w:t xml:space="preserve"> </w:t>
+      </w:r>
+      <w:proofErr w:type="spellStart"/>
+      <w:r>
+        <w:rPr>
+          <w:sz w:val="26"/>
+          <w:szCs w:val="26"/>
+        </w:rPr>
+        <w:t>vraća</w:t>
+      </w:r>
+      <w:proofErr w:type="spellEnd"/>
+      <w:r>
+        <w:rPr>
+          <w:sz w:val="26"/>
+          <w:szCs w:val="26"/>
+        </w:rPr>
+        <w:t xml:space="preserve"> </w:t>
+      </w:r>
+      <w:proofErr w:type="spellStart"/>
+      <w:r>
+        <w:rPr>
+          <w:sz w:val="26"/>
+          <w:szCs w:val="26"/>
+        </w:rPr>
+        <w:t>ga</w:t>
+      </w:r>
+      <w:proofErr w:type="spellEnd"/>
+      <w:r>
+        <w:rPr>
+          <w:sz w:val="26"/>
+          <w:szCs w:val="26"/>
+        </w:rPr>
+        <w:t xml:space="preserve"> </w:t>
+      </w:r>
+      <w:proofErr w:type="spellStart"/>
+      <w:r>
+        <w:rPr>
+          <w:sz w:val="26"/>
+          <w:szCs w:val="26"/>
+        </w:rPr>
+        <w:t>na</w:t>
+      </w:r>
+      <w:proofErr w:type="spellEnd"/>
+      <w:r>
+        <w:rPr>
+          <w:sz w:val="26"/>
+          <w:szCs w:val="26"/>
+        </w:rPr>
+        <w:t xml:space="preserve"> </w:t>
+      </w:r>
+      <w:proofErr w:type="spellStart"/>
+      <w:r>
+        <w:rPr>
+          <w:sz w:val="26"/>
+          <w:szCs w:val="26"/>
+        </w:rPr>
+        <w:t>korak</w:t>
+      </w:r>
+      <w:proofErr w:type="spellEnd"/>
+      <w:r>
+        <w:rPr>
+          <w:sz w:val="26"/>
+          <w:szCs w:val="26"/>
+        </w:rPr>
+        <w:t xml:space="preserve"> </w:t>
+      </w:r>
+      <w:proofErr w:type="gramStart"/>
+      <w:r>
+        <w:rPr>
+          <w:sz w:val="26"/>
+          <w:szCs w:val="26"/>
+        </w:rPr>
+        <w:t xml:space="preserve">2 </w:t>
+      </w:r>
+      <w:r>
+        <w:rPr>
+          <w:sz w:val="26"/>
+          <w:szCs w:val="26"/>
+        </w:rPr>
+        <w:t xml:space="preserve"> </w:t>
+      </w:r>
+      <w:proofErr w:type="spellStart"/>
+      <w:r>
+        <w:rPr>
+          <w:sz w:val="26"/>
+          <w:szCs w:val="26"/>
+        </w:rPr>
+        <w:t>glavnog</w:t>
+      </w:r>
+      <w:proofErr w:type="spellEnd"/>
+      <w:proofErr w:type="gramEnd"/>
+      <w:r>
+        <w:rPr>
+          <w:sz w:val="26"/>
+          <w:szCs w:val="26"/>
+        </w:rPr>
+        <w:t xml:space="preserve"> </w:t>
+      </w:r>
+      <w:proofErr w:type="spellStart"/>
+      <w:r>
+        <w:rPr>
+          <w:sz w:val="26"/>
+          <w:szCs w:val="26"/>
+        </w:rPr>
+        <w:t>toka</w:t>
+      </w:r>
+      <w:proofErr w:type="spellEnd"/>
       <w:r>
         <w:rPr>
           <w:sz w:val="26"/>
@@ -1940,20 +4594,106 @@
           <w:szCs w:val="26"/>
         </w:rPr>
       </w:pPr>
+      <w:proofErr w:type="spellStart"/>
       <w:r>
         <w:rPr>
           <w:i/>
           <w:sz w:val="26"/>
           <w:szCs w:val="26"/>
         </w:rPr>
-        <w:t>Alternativni tok</w:t>
-      </w:r>
-      <w:r>
-        <w:rPr>
-          <w:sz w:val="26"/>
-          <w:szCs w:val="26"/>
-        </w:rPr>
-        <w:t>(povratak na početnu stranicu)</w:t>
+        <w:t>Alternativni</w:t>
+      </w:r>
+      <w:proofErr w:type="spellEnd"/>
+      <w:r>
+        <w:rPr>
+          <w:i/>
+          <w:sz w:val="26"/>
+          <w:szCs w:val="26"/>
+        </w:rPr>
+        <w:t xml:space="preserve"> </w:t>
+      </w:r>
+      <w:proofErr w:type="spellStart"/>
+      <w:proofErr w:type="gramStart"/>
+      <w:r>
+        <w:rPr>
+          <w:i/>
+          <w:sz w:val="26"/>
+          <w:szCs w:val="26"/>
+        </w:rPr>
+        <w:t>tok</w:t>
+      </w:r>
+      <w:proofErr w:type="spellEnd"/>
+      <w:r>
+        <w:rPr>
+          <w:sz w:val="26"/>
+          <w:szCs w:val="26"/>
+        </w:rPr>
+        <w:t>(</w:t>
+      </w:r>
+      <w:proofErr w:type="spellStart"/>
+      <w:proofErr w:type="gramEnd"/>
+      <w:r>
+        <w:rPr>
+          <w:sz w:val="26"/>
+          <w:szCs w:val="26"/>
+        </w:rPr>
+        <w:t>povratak</w:t>
+      </w:r>
+      <w:proofErr w:type="spellEnd"/>
+      <w:r>
+        <w:rPr>
+          <w:sz w:val="26"/>
+          <w:szCs w:val="26"/>
+        </w:rPr>
+        <w:t xml:space="preserve"> </w:t>
+      </w:r>
+      <w:proofErr w:type="spellStart"/>
+      <w:r>
+        <w:rPr>
+          <w:sz w:val="26"/>
+          <w:szCs w:val="26"/>
+        </w:rPr>
+        <w:t>na</w:t>
+      </w:r>
+      <w:proofErr w:type="spellEnd"/>
+      <w:r>
+        <w:rPr>
+          <w:sz w:val="26"/>
+          <w:szCs w:val="26"/>
+        </w:rPr>
+        <w:t xml:space="preserve"> </w:t>
+      </w:r>
+      <w:proofErr w:type="spellStart"/>
+      <w:r>
+        <w:rPr>
+          <w:sz w:val="26"/>
+          <w:szCs w:val="26"/>
+        </w:rPr>
+        <w:t>početnu</w:t>
+      </w:r>
+      <w:proofErr w:type="spellEnd"/>
+      <w:r>
+        <w:rPr>
+          <w:sz w:val="26"/>
+          <w:szCs w:val="26"/>
+        </w:rPr>
+        <w:t xml:space="preserve"> </w:t>
+      </w:r>
+      <w:proofErr w:type="spellStart"/>
+      <w:r>
+        <w:rPr>
+          <w:sz w:val="26"/>
+          <w:szCs w:val="26"/>
+        </w:rPr>
+        <w:t>stranicu</w:t>
+      </w:r>
+      <w:proofErr w:type="spellEnd"/>
+      <w:r>
+        <w:rPr>
+          <w:sz w:val="26"/>
+          <w:szCs w:val="26"/>
+        </w:rPr>
+        <w:t>)</w:t>
       </w:r>
     </w:p>
     <w:p>
@@ -1964,6 +4704,7 @@
           <w:szCs w:val="26"/>
         </w:rPr>
       </w:pPr>
+      <w:proofErr w:type="spellStart"/>
       <w:r>
         <w:rPr>
           <w:sz w:val="26"/>
@@ -1976,15 +4717,363 @@
           <w:sz w:val="26"/>
           <w:szCs w:val="26"/>
         </w:rPr>
-        <w:t>koliko korisnik želi da odustane od kreiranja naloga, može kliknuti na dugme "Nazad" koje će ga vratiti na početnu stranicu</w:t>
-      </w:r>
-      <w:r>
-        <w:rPr>
-          <w:sz w:val="26"/>
-          <w:szCs w:val="26"/>
-        </w:rPr>
-        <w:t>, u bilo kom koraku registracije</w:t>
-      </w:r>
+        <w:t>koliko</w:t>
+      </w:r>
+      <w:proofErr w:type="spellEnd"/>
+      <w:r>
+        <w:rPr>
+          <w:sz w:val="26"/>
+          <w:szCs w:val="26"/>
+        </w:rPr>
+        <w:t xml:space="preserve"> </w:t>
+      </w:r>
+      <w:proofErr w:type="spellStart"/>
+      <w:r>
+        <w:rPr>
+          <w:sz w:val="26"/>
+          <w:szCs w:val="26"/>
+        </w:rPr>
+        <w:t>korisnik</w:t>
+      </w:r>
+      <w:proofErr w:type="spellEnd"/>
+      <w:r>
+        <w:rPr>
+          <w:sz w:val="26"/>
+          <w:szCs w:val="26"/>
+        </w:rPr>
+        <w:t xml:space="preserve"> </w:t>
+      </w:r>
+      <w:proofErr w:type="spellStart"/>
+      <w:r>
+        <w:rPr>
+          <w:sz w:val="26"/>
+          <w:szCs w:val="26"/>
+        </w:rPr>
+        <w:t>želi</w:t>
+      </w:r>
+      <w:proofErr w:type="spellEnd"/>
+      <w:r>
+        <w:rPr>
+          <w:sz w:val="26"/>
+          <w:szCs w:val="26"/>
+        </w:rPr>
+        <w:t xml:space="preserve"> da </w:t>
+      </w:r>
+      <w:proofErr w:type="spellStart"/>
+      <w:r>
+        <w:rPr>
+          <w:sz w:val="26"/>
+          <w:szCs w:val="26"/>
+        </w:rPr>
+        <w:t>odustane</w:t>
+      </w:r>
+      <w:proofErr w:type="spellEnd"/>
+      <w:r>
+        <w:rPr>
+          <w:sz w:val="26"/>
+          <w:szCs w:val="26"/>
+        </w:rPr>
+        <w:t xml:space="preserve"> </w:t>
+      </w:r>
+      <w:proofErr w:type="spellStart"/>
+      <w:proofErr w:type="gramStart"/>
+      <w:r>
+        <w:rPr>
+          <w:sz w:val="26"/>
+          <w:szCs w:val="26"/>
+        </w:rPr>
+        <w:t>od</w:t>
+      </w:r>
+      <w:proofErr w:type="spellEnd"/>
+      <w:proofErr w:type="gramEnd"/>
+      <w:r>
+        <w:rPr>
+          <w:sz w:val="26"/>
+          <w:szCs w:val="26"/>
+        </w:rPr>
+        <w:t xml:space="preserve"> </w:t>
+      </w:r>
+      <w:proofErr w:type="spellStart"/>
+      <w:r>
+        <w:rPr>
+          <w:sz w:val="26"/>
+          <w:szCs w:val="26"/>
+        </w:rPr>
+        <w:t>kreiranja</w:t>
+      </w:r>
+      <w:proofErr w:type="spellEnd"/>
+      <w:r>
+        <w:rPr>
+          <w:sz w:val="26"/>
+          <w:szCs w:val="26"/>
+        </w:rPr>
+        <w:t xml:space="preserve"> </w:t>
+      </w:r>
+      <w:proofErr w:type="spellStart"/>
+      <w:r>
+        <w:rPr>
+          <w:sz w:val="26"/>
+          <w:szCs w:val="26"/>
+        </w:rPr>
+        <w:t>naloga</w:t>
+      </w:r>
+      <w:proofErr w:type="spellEnd"/>
+      <w:r>
+        <w:rPr>
+          <w:sz w:val="26"/>
+          <w:szCs w:val="26"/>
+        </w:rPr>
+        <w:t xml:space="preserve">, </w:t>
+      </w:r>
+      <w:proofErr w:type="spellStart"/>
+      <w:r>
+        <w:rPr>
+          <w:sz w:val="26"/>
+          <w:szCs w:val="26"/>
+        </w:rPr>
+        <w:t>može</w:t>
+      </w:r>
+      <w:proofErr w:type="spellEnd"/>
+      <w:r>
+        <w:rPr>
+          <w:sz w:val="26"/>
+          <w:szCs w:val="26"/>
+        </w:rPr>
+        <w:t xml:space="preserve"> </w:t>
+      </w:r>
+      <w:proofErr w:type="spellStart"/>
+      <w:r>
+        <w:rPr>
+          <w:sz w:val="26"/>
+          <w:szCs w:val="26"/>
+        </w:rPr>
+        <w:t>kliknuti</w:t>
+      </w:r>
+      <w:proofErr w:type="spellEnd"/>
+      <w:r>
+        <w:rPr>
+          <w:sz w:val="26"/>
+          <w:szCs w:val="26"/>
+        </w:rPr>
+        <w:t xml:space="preserve"> </w:t>
+      </w:r>
+      <w:proofErr w:type="spellStart"/>
+      <w:r>
+        <w:rPr>
+          <w:sz w:val="26"/>
+          <w:szCs w:val="26"/>
+        </w:rPr>
+        <w:t>na</w:t>
+      </w:r>
+      <w:proofErr w:type="spellEnd"/>
+      <w:r>
+        <w:rPr>
+          <w:sz w:val="26"/>
+          <w:szCs w:val="26"/>
+        </w:rPr>
+        <w:t xml:space="preserve"> </w:t>
+      </w:r>
+      <w:proofErr w:type="spellStart"/>
+      <w:r>
+        <w:rPr>
+          <w:sz w:val="26"/>
+          <w:szCs w:val="26"/>
+        </w:rPr>
+        <w:t>dugme</w:t>
+      </w:r>
+      <w:proofErr w:type="spellEnd"/>
+      <w:r>
+        <w:rPr>
+          <w:sz w:val="26"/>
+          <w:szCs w:val="26"/>
+        </w:rPr>
+        <w:t xml:space="preserve"> "</w:t>
+      </w:r>
+      <w:proofErr w:type="spellStart"/>
+      <w:r>
+        <w:rPr>
+          <w:sz w:val="26"/>
+          <w:szCs w:val="26"/>
+        </w:rPr>
+        <w:t>Nazad</w:t>
+      </w:r>
+      <w:proofErr w:type="spellEnd"/>
+      <w:r>
+        <w:rPr>
+          <w:sz w:val="26"/>
+          <w:szCs w:val="26"/>
+        </w:rPr>
+        <w:t xml:space="preserve">" </w:t>
+      </w:r>
+      <w:proofErr w:type="spellStart"/>
+      <w:r>
+        <w:rPr>
+          <w:sz w:val="26"/>
+          <w:szCs w:val="26"/>
+        </w:rPr>
+        <w:t>koje</w:t>
+      </w:r>
+      <w:proofErr w:type="spellEnd"/>
+      <w:r>
+        <w:rPr>
+          <w:sz w:val="26"/>
+          <w:szCs w:val="26"/>
+        </w:rPr>
+        <w:t xml:space="preserve"> </w:t>
+      </w:r>
+      <w:proofErr w:type="spellStart"/>
+      <w:r>
+        <w:rPr>
+          <w:sz w:val="26"/>
+          <w:szCs w:val="26"/>
+        </w:rPr>
+        <w:t>će</w:t>
+      </w:r>
+      <w:proofErr w:type="spellEnd"/>
+      <w:r>
+        <w:rPr>
+          <w:sz w:val="26"/>
+          <w:szCs w:val="26"/>
+        </w:rPr>
+        <w:t xml:space="preserve"> </w:t>
+      </w:r>
+      <w:proofErr w:type="spellStart"/>
+      <w:r>
+        <w:rPr>
+          <w:sz w:val="26"/>
+          <w:szCs w:val="26"/>
+        </w:rPr>
+        <w:t>ga</w:t>
+      </w:r>
+      <w:proofErr w:type="spellEnd"/>
+      <w:r>
+        <w:rPr>
+          <w:sz w:val="26"/>
+          <w:szCs w:val="26"/>
+        </w:rPr>
+        <w:t xml:space="preserve"> </w:t>
+      </w:r>
+      <w:proofErr w:type="spellStart"/>
+      <w:r>
+        <w:rPr>
+          <w:sz w:val="26"/>
+          <w:szCs w:val="26"/>
+        </w:rPr>
+        <w:t>vratiti</w:t>
+      </w:r>
+      <w:proofErr w:type="spellEnd"/>
+      <w:r>
+        <w:rPr>
+          <w:sz w:val="26"/>
+          <w:szCs w:val="26"/>
+        </w:rPr>
+        <w:t xml:space="preserve"> </w:t>
+      </w:r>
+      <w:proofErr w:type="spellStart"/>
+      <w:r>
+        <w:rPr>
+          <w:sz w:val="26"/>
+          <w:szCs w:val="26"/>
+        </w:rPr>
+        <w:t>na</w:t>
+      </w:r>
+      <w:proofErr w:type="spellEnd"/>
+      <w:r>
+        <w:rPr>
+          <w:sz w:val="26"/>
+          <w:szCs w:val="26"/>
+        </w:rPr>
+        <w:t xml:space="preserve"> </w:t>
+      </w:r>
+      <w:proofErr w:type="spellStart"/>
+      <w:r>
+        <w:rPr>
+          <w:sz w:val="26"/>
+          <w:szCs w:val="26"/>
+        </w:rPr>
+        <w:t>početnu</w:t>
+      </w:r>
+      <w:proofErr w:type="spellEnd"/>
+      <w:r>
+        <w:rPr>
+          <w:sz w:val="26"/>
+          <w:szCs w:val="26"/>
+        </w:rPr>
+        <w:t xml:space="preserve"> </w:t>
+      </w:r>
+      <w:proofErr w:type="spellStart"/>
+      <w:r>
+        <w:rPr>
+          <w:sz w:val="26"/>
+          <w:szCs w:val="26"/>
+        </w:rPr>
+        <w:t>stranicu</w:t>
+      </w:r>
+      <w:proofErr w:type="spellEnd"/>
+      <w:r>
+        <w:rPr>
+          <w:sz w:val="26"/>
+          <w:szCs w:val="26"/>
+        </w:rPr>
+        <w:t xml:space="preserve">, u </w:t>
+      </w:r>
+      <w:proofErr w:type="spellStart"/>
+      <w:r>
+        <w:rPr>
+          <w:sz w:val="26"/>
+          <w:szCs w:val="26"/>
+        </w:rPr>
+        <w:t>bilo</w:t>
+      </w:r>
+      <w:proofErr w:type="spellEnd"/>
+      <w:r>
+        <w:rPr>
+          <w:sz w:val="26"/>
+          <w:szCs w:val="26"/>
+        </w:rPr>
+        <w:t xml:space="preserve"> </w:t>
+      </w:r>
+      <w:proofErr w:type="spellStart"/>
+      <w:r>
+        <w:rPr>
+          <w:sz w:val="26"/>
+          <w:szCs w:val="26"/>
+        </w:rPr>
+        <w:t>kom</w:t>
+      </w:r>
+      <w:proofErr w:type="spellEnd"/>
+      <w:r>
+        <w:rPr>
+          <w:sz w:val="26"/>
+          <w:szCs w:val="26"/>
+        </w:rPr>
+        <w:t xml:space="preserve"> </w:t>
+      </w:r>
+      <w:proofErr w:type="spellStart"/>
+      <w:r>
+        <w:rPr>
+          <w:sz w:val="26"/>
+          <w:szCs w:val="26"/>
+        </w:rPr>
+        <w:t>koraku</w:t>
+      </w:r>
+      <w:proofErr w:type="spellEnd"/>
+      <w:r>
+        <w:rPr>
+          <w:sz w:val="26"/>
+          <w:szCs w:val="26"/>
+        </w:rPr>
+        <w:t xml:space="preserve"> </w:t>
+      </w:r>
+      <w:proofErr w:type="spellStart"/>
+      <w:r>
+        <w:rPr>
+          <w:sz w:val="26"/>
+          <w:szCs w:val="26"/>
+        </w:rPr>
+        <w:t>registracije</w:t>
+      </w:r>
+      <w:proofErr w:type="spellEnd"/>
       <w:r>
         <w:rPr>
           <w:sz w:val="26"/>
@@ -2006,14 +5095,34 @@
           <w:szCs w:val="32"/>
         </w:rPr>
       </w:pPr>
+      <w:proofErr w:type="spellStart"/>
       <w:r>
         <w:rPr>
           <w:b/>
           <w:sz w:val="32"/>
           <w:szCs w:val="32"/>
         </w:rPr>
-        <w:t>Posebni zahtevi</w:t>
-      </w:r>
+        <w:t>Posebni</w:t>
+      </w:r>
+      <w:proofErr w:type="spellEnd"/>
+      <w:r>
+        <w:rPr>
+          <w:b/>
+          <w:sz w:val="32"/>
+          <w:szCs w:val="32"/>
+        </w:rPr>
+        <w:t xml:space="preserve"> </w:t>
+      </w:r>
+      <w:proofErr w:type="spellStart"/>
+      <w:r>
+        <w:rPr>
+          <w:b/>
+          <w:sz w:val="32"/>
+          <w:szCs w:val="32"/>
+        </w:rPr>
+        <w:t>zahtevi</w:t>
+      </w:r>
+      <w:proofErr w:type="spellEnd"/>
     </w:p>
     <w:p>
       <w:pPr>
@@ -2024,12 +5133,21 @@
           <w:szCs w:val="26"/>
         </w:rPr>
       </w:pPr>
-      <w:r>
-        <w:rPr>
-          <w:sz w:val="26"/>
-          <w:szCs w:val="26"/>
-        </w:rPr>
-        <w:t>Nema.</w:t>
+      <w:proofErr w:type="spellStart"/>
+      <w:r>
+        <w:rPr>
+          <w:sz w:val="26"/>
+          <w:szCs w:val="26"/>
+        </w:rPr>
+        <w:t>Nema</w:t>
+      </w:r>
+      <w:proofErr w:type="spellEnd"/>
+      <w:r>
+        <w:rPr>
+          <w:sz w:val="26"/>
+          <w:szCs w:val="26"/>
+        </w:rPr>
+        <w:t>.</w:t>
       </w:r>
     </w:p>
     <w:p>
@@ -2045,6 +5163,7 @@
           <w:szCs w:val="32"/>
         </w:rPr>
       </w:pPr>
+      <w:proofErr w:type="spellStart"/>
       <w:r>
         <w:rPr>
           <w:b/>
@@ -2053,6 +5172,7 @@
         </w:rPr>
         <w:t>Preduslovi</w:t>
       </w:r>
+      <w:proofErr w:type="spellEnd"/>
     </w:p>
     <w:p>
       <w:pPr>
@@ -2068,7 +5188,41 @@
           <w:sz w:val="26"/>
           <w:szCs w:val="26"/>
         </w:rPr>
-        <w:t>Student studira na ETF-u.</w:t>
+        <w:t xml:space="preserve">Student </w:t>
+      </w:r>
+      <w:proofErr w:type="spellStart"/>
+      <w:r>
+        <w:rPr>
+          <w:sz w:val="26"/>
+          <w:szCs w:val="26"/>
+        </w:rPr>
+        <w:t>studira</w:t>
+      </w:r>
+      <w:proofErr w:type="spellEnd"/>
+      <w:r>
+        <w:rPr>
+          <w:sz w:val="26"/>
+          <w:szCs w:val="26"/>
+        </w:rPr>
+        <w:t xml:space="preserve"> </w:t>
+      </w:r>
+      <w:proofErr w:type="spellStart"/>
+      <w:proofErr w:type="gramStart"/>
+      <w:r>
+        <w:rPr>
+          <w:sz w:val="26"/>
+          <w:szCs w:val="26"/>
+        </w:rPr>
+        <w:t>na</w:t>
+      </w:r>
+      <w:proofErr w:type="spellEnd"/>
+      <w:proofErr w:type="gramEnd"/>
+      <w:r>
+        <w:rPr>
+          <w:sz w:val="26"/>
+          <w:szCs w:val="26"/>
+        </w:rPr>
+        <w:t xml:space="preserve"> ETF-u.</w:t>
       </w:r>
     </w:p>
     <w:p>
@@ -2084,6 +5238,7 @@
           <w:szCs w:val="32"/>
         </w:rPr>
       </w:pPr>
+      <w:proofErr w:type="spellStart"/>
       <w:r>
         <w:rPr>
           <w:b/>
@@ -2092,6 +5247,7 @@
         </w:rPr>
         <w:t>Posledice</w:t>
       </w:r>
+      <w:proofErr w:type="spellEnd"/>
     </w:p>
     <w:p>
       <w:pPr>
@@ -2107,7 +5263,55 @@
           <w:sz w:val="26"/>
           <w:szCs w:val="26"/>
         </w:rPr>
-        <w:t>Korisnik je unet u bazu podataka.</w:t>
+        <w:t xml:space="preserve">Korisnik je </w:t>
+      </w:r>
+      <w:proofErr w:type="spellStart"/>
+      <w:r>
+        <w:rPr>
+          <w:sz w:val="26"/>
+          <w:szCs w:val="26"/>
+        </w:rPr>
+        <w:t>unet</w:t>
+      </w:r>
+      <w:proofErr w:type="spellEnd"/>
+      <w:r>
+        <w:rPr>
+          <w:sz w:val="26"/>
+          <w:szCs w:val="26"/>
+        </w:rPr>
+        <w:t xml:space="preserve"> u </w:t>
+      </w:r>
+      <w:proofErr w:type="spellStart"/>
+      <w:r>
+        <w:rPr>
+          <w:sz w:val="26"/>
+          <w:szCs w:val="26"/>
+        </w:rPr>
+        <w:t>bazu</w:t>
+      </w:r>
+      <w:proofErr w:type="spellEnd"/>
+      <w:r>
+        <w:rPr>
+          <w:sz w:val="26"/>
+          <w:szCs w:val="26"/>
+        </w:rPr>
+        <w:t xml:space="preserve"> </w:t>
+      </w:r>
+      <w:proofErr w:type="spellStart"/>
+      <w:r>
+        <w:rPr>
+          <w:sz w:val="26"/>
+          <w:szCs w:val="26"/>
+        </w:rPr>
+        <w:t>podataka</w:t>
+      </w:r>
+      <w:proofErr w:type="spellEnd"/>
+      <w:r>
+        <w:rPr>
+          <w:sz w:val="26"/>
+          <w:szCs w:val="26"/>
+        </w:rPr>
+        <w:t>.</w:t>
       </w:r>
     </w:p>
     <w:p>
@@ -2178,7 +5382,7 @@
 </file>
 
 <file path=word/endnotes.xml><?xml version="1.0" encoding="utf-8"?>
-<w:endnotes xmlns:wpc="http://schemas.microsoft.com/office/word/2010/wordprocessingCanvas" xmlns:cx="http://schemas.microsoft.com/office/drawing/2014/chartex" xmlns:cx1="http://schemas.microsoft.com/office/drawing/2015/9/8/chartex" xmlns:cx2="http://schemas.microsoft.com/office/drawing/2015/10/21/chartex" xmlns:cx3="http://schemas.microsoft.com/office/drawing/2016/5/9/chartex" xmlns:cx4="http://schemas.microsoft.com/office/drawing/2016/5/10/chartex" xmlns:cx5="http://schemas.microsoft.com/office/drawing/2016/5/11/chartex" xmlns:cx6="http://schemas.microsoft.com/office/drawing/2016/5/12/chartex" xmlns:cx7="http://schemas.microsoft.com/office/drawing/2016/5/13/chartex" xmlns:cx8="http://schemas.microsoft.com/office/drawing/2016/5/14/chartex" xmlns:mc="http://schemas.openxmlformats.org/markup-compatibility/2006" xmlns:aink="http://schemas.microsoft.com/office/drawing/2016/ink" xmlns:am3d="http://schemas.microsoft.com/office/drawing/2017/model3d" xmlns:o="urn:schemas-microsoft-com:office:office" xmlns:oel="http://schemas.microsoft.com/office/2019/extlst" xmlns:r="http://schemas.openxmlformats.org/officeDocument/2006/relationships" xmlns:m="http://schemas.openxmlformats.org/officeDocument/2006/math" xmlns:v="urn:schemas-microsoft-com:vml" xmlns:wp14="http://schemas.microsoft.com/office/word/2010/wordprocessingDrawing" xmlns:wp="http://schemas.openxmlformats.org/drawingml/2006/wordprocessingDrawing" xmlns:w10="urn:schemas-microsoft-com:office:word" xmlns:w="http://schemas.openxmlformats.org/wordprocessingml/2006/main" xmlns:w14="http://schemas.microsoft.com/office/word/2010/wordml" xmlns:w15="http://schemas.microsoft.com/office/word/2012/wordml" xmlns:w16cex="http://schemas.microsoft.com/office/word/2018/wordml/cex" xmlns:w16cid="http://schemas.microsoft.com/office/word/2016/wordml/cid" xmlns:w16="http://schemas.microsoft.com/office/word/2018/wordml" xmlns:w16du="http://schemas.microsoft.com/office/word/2023/wordml/word16du" xmlns:w16sdtdh="http://schemas.microsoft.com/office/word/2020/wordml/sdtdatahash" xmlns:w16se="http://schemas.microsoft.com/office/word/2015/wordml/symex" xmlns:wpg="http://schemas.microsoft.com/office/word/2010/wordprocessingGroup" xmlns:wpi="http://schemas.microsoft.com/office/word/2010/wordprocessingInk" xmlns:wne="http://schemas.microsoft.com/office/word/2006/wordml" xmlns:wps="http://schemas.microsoft.com/office/word/2010/wordprocessingShape" mc:Ignorable="w14 w15 w16se w16cid w16 w16cex w16sdtdh wp14">
+<w:endnotes xmlns:wpc="http://schemas.microsoft.com/office/word/2010/wordprocessingCanvas" xmlns:cx="http://schemas.microsoft.com/office/drawing/2014/chartex" xmlns:cx1="http://schemas.microsoft.com/office/drawing/2015/9/8/chartex" xmlns:mc="http://schemas.openxmlformats.org/markup-compatibility/2006" xmlns:o="urn:schemas-microsoft-com:office:office" xmlns:r="http://schemas.openxmlformats.org/officeDocument/2006/relationships" xmlns:m="http://schemas.openxmlformats.org/officeDocument/2006/math" xmlns:v="urn:schemas-microsoft-com:vml" xmlns:wp14="http://schemas.microsoft.com/office/word/2010/wordprocessingDrawing" xmlns:wp="http://schemas.openxmlformats.org/drawingml/2006/wordprocessingDrawing" xmlns:w10="urn:schemas-microsoft-com:office:word" xmlns:w="http://schemas.openxmlformats.org/wordprocessingml/2006/main" xmlns:w14="http://schemas.microsoft.com/office/word/2010/wordml" xmlns:w15="http://schemas.microsoft.com/office/word/2012/wordml" xmlns:w16se="http://schemas.microsoft.com/office/word/2015/wordml/symex" xmlns:wpg="http://schemas.microsoft.com/office/word/2010/wordprocessingGroup" xmlns:wpi="http://schemas.microsoft.com/office/word/2010/wordprocessingInk" xmlns:wne="http://schemas.microsoft.com/office/word/2006/wordml" xmlns:wps="http://schemas.microsoft.com/office/word/2010/wordprocessingShape" mc:Ignorable="w14 w15 w16se wp14">
   <w:endnote w:type="separator" w:id="-1">
     <w:p>
       <w:pPr>
@@ -2203,7 +5407,7 @@
 </file>
 
 <file path=word/footer1.xml><?xml version="1.0" encoding="utf-8"?>
-<w:ftr xmlns:wpc="http://schemas.microsoft.com/office/word/2010/wordprocessingCanvas" xmlns:cx="http://schemas.microsoft.com/office/drawing/2014/chartex" xmlns:cx1="http://schemas.microsoft.com/office/drawing/2015/9/8/chartex" xmlns:cx2="http://schemas.microsoft.com/office/drawing/2015/10/21/chartex" xmlns:cx3="http://schemas.microsoft.com/office/drawing/2016/5/9/chartex" xmlns:cx4="http://schemas.microsoft.com/office/drawing/2016/5/10/chartex" xmlns:cx5="http://schemas.microsoft.com/office/drawing/2016/5/11/chartex" xmlns:cx6="http://schemas.microsoft.com/office/drawing/2016/5/12/chartex" xmlns:cx7="http://schemas.microsoft.com/office/drawing/2016/5/13/chartex" xmlns:cx8="http://schemas.microsoft.com/office/drawing/2016/5/14/chartex" xmlns:mc="http://schemas.openxmlformats.org/markup-compatibility/2006" xmlns:aink="http://schemas.microsoft.com/office/drawing/2016/ink" xmlns:am3d="http://schemas.microsoft.com/office/drawing/2017/model3d" xmlns:o="urn:schemas-microsoft-com:office:office" xmlns:oel="http://schemas.microsoft.com/office/2019/extlst" xmlns:r="http://schemas.openxmlformats.org/officeDocument/2006/relationships" xmlns:m="http://schemas.openxmlformats.org/officeDocument/2006/math" xmlns:v="urn:schemas-microsoft-com:vml" xmlns:wp14="http://schemas.microsoft.com/office/word/2010/wordprocessingDrawing" xmlns:wp="http://schemas.openxmlformats.org/drawingml/2006/wordprocessingDrawing" xmlns:w10="urn:schemas-microsoft-com:office:word" xmlns:w="http://schemas.openxmlformats.org/wordprocessingml/2006/main" xmlns:w14="http://schemas.microsoft.com/office/word/2010/wordml" xmlns:w15="http://schemas.microsoft.com/office/word/2012/wordml" xmlns:w16cex="http://schemas.microsoft.com/office/word/2018/wordml/cex" xmlns:w16cid="http://schemas.microsoft.com/office/word/2016/wordml/cid" xmlns:w16="http://schemas.microsoft.com/office/word/2018/wordml" xmlns:w16du="http://schemas.microsoft.com/office/word/2023/wordml/word16du" xmlns:w16sdtdh="http://schemas.microsoft.com/office/word/2020/wordml/sdtdatahash" xmlns:w16se="http://schemas.microsoft.com/office/word/2015/wordml/symex" xmlns:wpg="http://schemas.microsoft.com/office/word/2010/wordprocessingGroup" xmlns:wpi="http://schemas.microsoft.com/office/word/2010/wordprocessingInk" xmlns:wne="http://schemas.microsoft.com/office/word/2006/wordml" xmlns:wps="http://schemas.microsoft.com/office/word/2010/wordprocessingShape" mc:Ignorable="w14 w15 w16se w16cid w16 w16cex w16sdtdh wp14">
+<w:ftr xmlns:wpc="http://schemas.microsoft.com/office/word/2010/wordprocessingCanvas" xmlns:cx="http://schemas.microsoft.com/office/drawing/2014/chartex" xmlns:cx1="http://schemas.microsoft.com/office/drawing/2015/9/8/chartex" xmlns:mc="http://schemas.openxmlformats.org/markup-compatibility/2006" xmlns:o="urn:schemas-microsoft-com:office:office" xmlns:r="http://schemas.openxmlformats.org/officeDocument/2006/relationships" xmlns:m="http://schemas.openxmlformats.org/officeDocument/2006/math" xmlns:v="urn:schemas-microsoft-com:vml" xmlns:wp14="http://schemas.microsoft.com/office/word/2010/wordprocessingDrawing" xmlns:wp="http://schemas.openxmlformats.org/drawingml/2006/wordprocessingDrawing" xmlns:w10="urn:schemas-microsoft-com:office:word" xmlns:w="http://schemas.openxmlformats.org/wordprocessingml/2006/main" xmlns:w14="http://schemas.microsoft.com/office/word/2010/wordml" xmlns:w15="http://schemas.microsoft.com/office/word/2012/wordml" xmlns:w16se="http://schemas.microsoft.com/office/word/2015/wordml/symex" xmlns:wpg="http://schemas.microsoft.com/office/word/2010/wordprocessingGroup" xmlns:wpi="http://schemas.microsoft.com/office/word/2010/wordprocessingInk" xmlns:wne="http://schemas.microsoft.com/office/word/2006/wordml" xmlns:wps="http://schemas.microsoft.com/office/word/2010/wordprocessingShape" mc:Ignorable="w14 w15 w16se wp14">
   <w:p>
     <w:pPr>
       <w:pStyle w:val="Footer"/>
@@ -2213,7 +5417,7 @@
 </file>
 
 <file path=word/footer2.xml><?xml version="1.0" encoding="utf-8"?>
-<w:ftr xmlns:wpc="http://schemas.microsoft.com/office/word/2010/wordprocessingCanvas" xmlns:cx="http://schemas.microsoft.com/office/drawing/2014/chartex" xmlns:cx1="http://schemas.microsoft.com/office/drawing/2015/9/8/chartex" xmlns:cx2="http://schemas.microsoft.com/office/drawing/2015/10/21/chartex" xmlns:cx3="http://schemas.microsoft.com/office/drawing/2016/5/9/chartex" xmlns:cx4="http://schemas.microsoft.com/office/drawing/2016/5/10/chartex" xmlns:cx5="http://schemas.microsoft.com/office/drawing/2016/5/11/chartex" xmlns:cx6="http://schemas.microsoft.com/office/drawing/2016/5/12/chartex" xmlns:cx7="http://schemas.microsoft.com/office/drawing/2016/5/13/chartex" xmlns:cx8="http://schemas.microsoft.com/office/drawing/2016/5/14/chartex" xmlns:mc="http://schemas.openxmlformats.org/markup-compatibility/2006" xmlns:aink="http://schemas.microsoft.com/office/drawing/2016/ink" xmlns:am3d="http://schemas.microsoft.com/office/drawing/2017/model3d" xmlns:o="urn:schemas-microsoft-com:office:office" xmlns:oel="http://schemas.microsoft.com/office/2019/extlst" xmlns:r="http://schemas.openxmlformats.org/officeDocument/2006/relationships" xmlns:m="http://schemas.openxmlformats.org/officeDocument/2006/math" xmlns:v="urn:schemas-microsoft-com:vml" xmlns:wp14="http://schemas.microsoft.com/office/word/2010/wordprocessingDrawing" xmlns:wp="http://schemas.openxmlformats.org/drawingml/2006/wordprocessingDrawing" xmlns:w10="urn:schemas-microsoft-com:office:word" xmlns:w="http://schemas.openxmlformats.org/wordprocessingml/2006/main" xmlns:w14="http://schemas.microsoft.com/office/word/2010/wordml" xmlns:w15="http://schemas.microsoft.com/office/word/2012/wordml" xmlns:w16cex="http://schemas.microsoft.com/office/word/2018/wordml/cex" xmlns:w16cid="http://schemas.microsoft.com/office/word/2016/wordml/cid" xmlns:w16="http://schemas.microsoft.com/office/word/2018/wordml" xmlns:w16du="http://schemas.microsoft.com/office/word/2023/wordml/word16du" xmlns:w16sdtdh="http://schemas.microsoft.com/office/word/2020/wordml/sdtdatahash" xmlns:w16se="http://schemas.microsoft.com/office/word/2015/wordml/symex" xmlns:wpg="http://schemas.microsoft.com/office/word/2010/wordprocessingGroup" xmlns:wpi="http://schemas.microsoft.com/office/word/2010/wordprocessingInk" xmlns:wne="http://schemas.microsoft.com/office/word/2006/wordml" xmlns:wps="http://schemas.microsoft.com/office/word/2010/wordprocessingShape" mc:Ignorable="w14 w15 w16se w16cid w16 w16cex w16sdtdh wp14">
+<w:ftr xmlns:wpc="http://schemas.microsoft.com/office/word/2010/wordprocessingCanvas" xmlns:cx="http://schemas.microsoft.com/office/drawing/2014/chartex" xmlns:cx1="http://schemas.microsoft.com/office/drawing/2015/9/8/chartex" xmlns:mc="http://schemas.openxmlformats.org/markup-compatibility/2006" xmlns:o="urn:schemas-microsoft-com:office:office" xmlns:r="http://schemas.openxmlformats.org/officeDocument/2006/relationships" xmlns:m="http://schemas.openxmlformats.org/officeDocument/2006/math" xmlns:v="urn:schemas-microsoft-com:vml" xmlns:wp14="http://schemas.microsoft.com/office/word/2010/wordprocessingDrawing" xmlns:wp="http://schemas.openxmlformats.org/drawingml/2006/wordprocessingDrawing" xmlns:w10="urn:schemas-microsoft-com:office:word" xmlns:w="http://schemas.openxmlformats.org/wordprocessingml/2006/main" xmlns:w14="http://schemas.microsoft.com/office/word/2010/wordml" xmlns:w15="http://schemas.microsoft.com/office/word/2012/wordml" xmlns:w16se="http://schemas.microsoft.com/office/word/2015/wordml/symex" xmlns:wpg="http://schemas.microsoft.com/office/word/2010/wordprocessingGroup" xmlns:wpi="http://schemas.microsoft.com/office/word/2010/wordprocessingInk" xmlns:wne="http://schemas.microsoft.com/office/word/2006/wordml" xmlns:wps="http://schemas.microsoft.com/office/word/2010/wordprocessingShape" mc:Ignorable="w14 w15 w16se wp14">
   <w:p>
     <w:pPr>
       <w:pStyle w:val="Footer"/>
@@ -2277,7 +5481,7 @@
 </file>
 
 <file path=word/footer3.xml><?xml version="1.0" encoding="utf-8"?>
-<w:ftr xmlns:wpc="http://schemas.microsoft.com/office/word/2010/wordprocessingCanvas" xmlns:cx="http://schemas.microsoft.com/office/drawing/2014/chartex" xmlns:cx1="http://schemas.microsoft.com/office/drawing/2015/9/8/chartex" xmlns:cx2="http://schemas.microsoft.com/office/drawing/2015/10/21/chartex" xmlns:cx3="http://schemas.microsoft.com/office/drawing/2016/5/9/chartex" xmlns:cx4="http://schemas.microsoft.com/office/drawing/2016/5/10/chartex" xmlns:cx5="http://schemas.microsoft.com/office/drawing/2016/5/11/chartex" xmlns:cx6="http://schemas.microsoft.com/office/drawing/2016/5/12/chartex" xmlns:cx7="http://schemas.microsoft.com/office/drawing/2016/5/13/chartex" xmlns:cx8="http://schemas.microsoft.com/office/drawing/2016/5/14/chartex" xmlns:mc="http://schemas.openxmlformats.org/markup-compatibility/2006" xmlns:aink="http://schemas.microsoft.com/office/drawing/2016/ink" xmlns:am3d="http://schemas.microsoft.com/office/drawing/2017/model3d" xmlns:o="urn:schemas-microsoft-com:office:office" xmlns:oel="http://schemas.microsoft.com/office/2019/extlst" xmlns:r="http://schemas.openxmlformats.org/officeDocument/2006/relationships" xmlns:m="http://schemas.openxmlformats.org/officeDocument/2006/math" xmlns:v="urn:schemas-microsoft-com:vml" xmlns:wp14="http://schemas.microsoft.com/office/word/2010/wordprocessingDrawing" xmlns:wp="http://schemas.openxmlformats.org/drawingml/2006/wordprocessingDrawing" xmlns:w10="urn:schemas-microsoft-com:office:word" xmlns:w="http://schemas.openxmlformats.org/wordprocessingml/2006/main" xmlns:w14="http://schemas.microsoft.com/office/word/2010/wordml" xmlns:w15="http://schemas.microsoft.com/office/word/2012/wordml" xmlns:w16cex="http://schemas.microsoft.com/office/word/2018/wordml/cex" xmlns:w16cid="http://schemas.microsoft.com/office/word/2016/wordml/cid" xmlns:w16="http://schemas.microsoft.com/office/word/2018/wordml" xmlns:w16du="http://schemas.microsoft.com/office/word/2023/wordml/word16du" xmlns:w16sdtdh="http://schemas.microsoft.com/office/word/2020/wordml/sdtdatahash" xmlns:w16se="http://schemas.microsoft.com/office/word/2015/wordml/symex" xmlns:wpg="http://schemas.microsoft.com/office/word/2010/wordprocessingGroup" xmlns:wpi="http://schemas.microsoft.com/office/word/2010/wordprocessingInk" xmlns:wne="http://schemas.microsoft.com/office/word/2006/wordml" xmlns:wps="http://schemas.microsoft.com/office/word/2010/wordprocessingShape" mc:Ignorable="w14 w15 w16se w16cid w16 w16cex w16sdtdh wp14">
+<w:ftr xmlns:wpc="http://schemas.microsoft.com/office/word/2010/wordprocessingCanvas" xmlns:cx="http://schemas.microsoft.com/office/drawing/2014/chartex" xmlns:cx1="http://schemas.microsoft.com/office/drawing/2015/9/8/chartex" xmlns:mc="http://schemas.openxmlformats.org/markup-compatibility/2006" xmlns:o="urn:schemas-microsoft-com:office:office" xmlns:r="http://schemas.openxmlformats.org/officeDocument/2006/relationships" xmlns:m="http://schemas.openxmlformats.org/officeDocument/2006/math" xmlns:v="urn:schemas-microsoft-com:vml" xmlns:wp14="http://schemas.microsoft.com/office/word/2010/wordprocessingDrawing" xmlns:wp="http://schemas.openxmlformats.org/drawingml/2006/wordprocessingDrawing" xmlns:w10="urn:schemas-microsoft-com:office:word" xmlns:w="http://schemas.openxmlformats.org/wordprocessingml/2006/main" xmlns:w14="http://schemas.microsoft.com/office/word/2010/wordml" xmlns:w15="http://schemas.microsoft.com/office/word/2012/wordml" xmlns:w16se="http://schemas.microsoft.com/office/word/2015/wordml/symex" xmlns:wpg="http://schemas.microsoft.com/office/word/2010/wordprocessingGroup" xmlns:wpi="http://schemas.microsoft.com/office/word/2010/wordprocessingInk" xmlns:wne="http://schemas.microsoft.com/office/word/2006/wordml" xmlns:wps="http://schemas.microsoft.com/office/word/2010/wordprocessingShape" mc:Ignorable="w14 w15 w16se wp14">
   <w:p>
     <w:pPr>
       <w:pStyle w:val="Footer"/>
@@ -2287,7 +5491,7 @@
 </file>
 
 <file path=word/footnotes.xml><?xml version="1.0" encoding="utf-8"?>
-<w:footnotes xmlns:wpc="http://schemas.microsoft.com/office/word/2010/wordprocessingCanvas" xmlns:cx="http://schemas.microsoft.com/office/drawing/2014/chartex" xmlns:cx1="http://schemas.microsoft.com/office/drawing/2015/9/8/chartex" xmlns:cx2="http://schemas.microsoft.com/office/drawing/2015/10/21/chartex" xmlns:cx3="http://schemas.microsoft.com/office/drawing/2016/5/9/chartex" xmlns:cx4="http://schemas.microsoft.com/office/drawing/2016/5/10/chartex" xmlns:cx5="http://schemas.microsoft.com/office/drawing/2016/5/11/chartex" xmlns:cx6="http://schemas.microsoft.com/office/drawing/2016/5/12/chartex" xmlns:cx7="http://schemas.microsoft.com/office/drawing/2016/5/13/chartex" xmlns:cx8="http://schemas.microsoft.com/office/drawing/2016/5/14/chartex" xmlns:mc="http://schemas.openxmlformats.org/markup-compatibility/2006" xmlns:aink="http://schemas.microsoft.com/office/drawing/2016/ink" xmlns:am3d="http://schemas.microsoft.com/office/drawing/2017/model3d" xmlns:o="urn:schemas-microsoft-com:office:office" xmlns:oel="http://schemas.microsoft.com/office/2019/extlst" xmlns:r="http://schemas.openxmlformats.org/officeDocument/2006/relationships" xmlns:m="http://schemas.openxmlformats.org/officeDocument/2006/math" xmlns:v="urn:schemas-microsoft-com:vml" xmlns:wp14="http://schemas.microsoft.com/office/word/2010/wordprocessingDrawing" xmlns:wp="http://schemas.openxmlformats.org/drawingml/2006/wordprocessingDrawing" xmlns:w10="urn:schemas-microsoft-com:office:word" xmlns:w="http://schemas.openxmlformats.org/wordprocessingml/2006/main" xmlns:w14="http://schemas.microsoft.com/office/word/2010/wordml" xmlns:w15="http://schemas.microsoft.com/office/word/2012/wordml" xmlns:w16cex="http://schemas.microsoft.com/office/word/2018/wordml/cex" xmlns:w16cid="http://schemas.microsoft.com/office/word/2016/wordml/cid" xmlns:w16="http://schemas.microsoft.com/office/word/2018/wordml" xmlns:w16du="http://schemas.microsoft.com/office/word/2023/wordml/word16du" xmlns:w16sdtdh="http://schemas.microsoft.com/office/word/2020/wordml/sdtdatahash" xmlns:w16se="http://schemas.microsoft.com/office/word/2015/wordml/symex" xmlns:wpg="http://schemas.microsoft.com/office/word/2010/wordprocessingGroup" xmlns:wpi="http://schemas.microsoft.com/office/word/2010/wordprocessingInk" xmlns:wne="http://schemas.microsoft.com/office/word/2006/wordml" xmlns:wps="http://schemas.microsoft.com/office/word/2010/wordprocessingShape" mc:Ignorable="w14 w15 w16se w16cid w16 w16cex w16sdtdh wp14">
+<w:footnotes xmlns:wpc="http://schemas.microsoft.com/office/word/2010/wordprocessingCanvas" xmlns:cx="http://schemas.microsoft.com/office/drawing/2014/chartex" xmlns:cx1="http://schemas.microsoft.com/office/drawing/2015/9/8/chartex" xmlns:mc="http://schemas.openxmlformats.org/markup-compatibility/2006" xmlns:o="urn:schemas-microsoft-com:office:office" xmlns:r="http://schemas.openxmlformats.org/officeDocument/2006/relationships" xmlns:m="http://schemas.openxmlformats.org/officeDocument/2006/math" xmlns:v="urn:schemas-microsoft-com:vml" xmlns:wp14="http://schemas.microsoft.com/office/word/2010/wordprocessingDrawing" xmlns:wp="http://schemas.openxmlformats.org/drawingml/2006/wordprocessingDrawing" xmlns:w10="urn:schemas-microsoft-com:office:word" xmlns:w="http://schemas.openxmlformats.org/wordprocessingml/2006/main" xmlns:w14="http://schemas.microsoft.com/office/word/2010/wordml" xmlns:w15="http://schemas.microsoft.com/office/word/2012/wordml" xmlns:w16se="http://schemas.microsoft.com/office/word/2015/wordml/symex" xmlns:wpg="http://schemas.microsoft.com/office/word/2010/wordprocessingGroup" xmlns:wpi="http://schemas.microsoft.com/office/word/2010/wordprocessingInk" xmlns:wne="http://schemas.microsoft.com/office/word/2006/wordml" xmlns:wps="http://schemas.microsoft.com/office/word/2010/wordprocessingShape" mc:Ignorable="w14 w15 w16se wp14">
   <w:footnote w:type="separator" w:id="-1">
     <w:p>
       <w:pPr>
@@ -2312,7 +5516,7 @@
 </file>
 
 <file path=word/header1.xml><?xml version="1.0" encoding="utf-8"?>
-<w:hdr xmlns:wpc="http://schemas.microsoft.com/office/word/2010/wordprocessingCanvas" xmlns:cx="http://schemas.microsoft.com/office/drawing/2014/chartex" xmlns:cx1="http://schemas.microsoft.com/office/drawing/2015/9/8/chartex" xmlns:cx2="http://schemas.microsoft.com/office/drawing/2015/10/21/chartex" xmlns:cx3="http://schemas.microsoft.com/office/drawing/2016/5/9/chartex" xmlns:cx4="http://schemas.microsoft.com/office/drawing/2016/5/10/chartex" xmlns:cx5="http://schemas.microsoft.com/office/drawing/2016/5/11/chartex" xmlns:cx6="http://schemas.microsoft.com/office/drawing/2016/5/12/chartex" xmlns:cx7="http://schemas.microsoft.com/office/drawing/2016/5/13/chartex" xmlns:cx8="http://schemas.microsoft.com/office/drawing/2016/5/14/chartex" xmlns:mc="http://schemas.openxmlformats.org/markup-compatibility/2006" xmlns:aink="http://schemas.microsoft.com/office/drawing/2016/ink" xmlns:am3d="http://schemas.microsoft.com/office/drawing/2017/model3d" xmlns:o="urn:schemas-microsoft-com:office:office" xmlns:oel="http://schemas.microsoft.com/office/2019/extlst" xmlns:r="http://schemas.openxmlformats.org/officeDocument/2006/relationships" xmlns:m="http://schemas.openxmlformats.org/officeDocument/2006/math" xmlns:v="urn:schemas-microsoft-com:vml" xmlns:wp14="http://schemas.microsoft.com/office/word/2010/wordprocessingDrawing" xmlns:wp="http://schemas.openxmlformats.org/drawingml/2006/wordprocessingDrawing" xmlns:w10="urn:schemas-microsoft-com:office:word" xmlns:w="http://schemas.openxmlformats.org/wordprocessingml/2006/main" xmlns:w14="http://schemas.microsoft.com/office/word/2010/wordml" xmlns:w15="http://schemas.microsoft.com/office/word/2012/wordml" xmlns:w16cex="http://schemas.microsoft.com/office/word/2018/wordml/cex" xmlns:w16cid="http://schemas.microsoft.com/office/word/2016/wordml/cid" xmlns:w16="http://schemas.microsoft.com/office/word/2018/wordml" xmlns:w16du="http://schemas.microsoft.com/office/word/2023/wordml/word16du" xmlns:w16sdtdh="http://schemas.microsoft.com/office/word/2020/wordml/sdtdatahash" xmlns:w16se="http://schemas.microsoft.com/office/word/2015/wordml/symex" xmlns:wpg="http://schemas.microsoft.com/office/word/2010/wordprocessingGroup" xmlns:wpi="http://schemas.microsoft.com/office/word/2010/wordprocessingInk" xmlns:wne="http://schemas.microsoft.com/office/word/2006/wordml" xmlns:wps="http://schemas.microsoft.com/office/word/2010/wordprocessingShape" mc:Ignorable="w14 w15 w16se w16cid w16 w16cex w16sdtdh wp14">
+<w:hdr xmlns:wpc="http://schemas.microsoft.com/office/word/2010/wordprocessingCanvas" xmlns:cx="http://schemas.microsoft.com/office/drawing/2014/chartex" xmlns:cx1="http://schemas.microsoft.com/office/drawing/2015/9/8/chartex" xmlns:mc="http://schemas.openxmlformats.org/markup-compatibility/2006" xmlns:o="urn:schemas-microsoft-com:office:office" xmlns:r="http://schemas.openxmlformats.org/officeDocument/2006/relationships" xmlns:m="http://schemas.openxmlformats.org/officeDocument/2006/math" xmlns:v="urn:schemas-microsoft-com:vml" xmlns:wp14="http://schemas.microsoft.com/office/word/2010/wordprocessingDrawing" xmlns:wp="http://schemas.openxmlformats.org/drawingml/2006/wordprocessingDrawing" xmlns:w10="urn:schemas-microsoft-com:office:word" xmlns:w="http://schemas.openxmlformats.org/wordprocessingml/2006/main" xmlns:w14="http://schemas.microsoft.com/office/word/2010/wordml" xmlns:w15="http://schemas.microsoft.com/office/word/2012/wordml" xmlns:w16se="http://schemas.microsoft.com/office/word/2015/wordml/symex" xmlns:wpg="http://schemas.microsoft.com/office/word/2010/wordprocessingGroup" xmlns:wpi="http://schemas.microsoft.com/office/word/2010/wordprocessingInk" xmlns:wne="http://schemas.microsoft.com/office/word/2006/wordml" xmlns:wps="http://schemas.microsoft.com/office/word/2010/wordprocessingShape" mc:Ignorable="w14 w15 w16se wp14">
   <w:p>
     <w:pPr>
       <w:pStyle w:val="Header"/>
@@ -2322,7 +5526,7 @@
 </file>
 
 <file path=word/header2.xml><?xml version="1.0" encoding="utf-8"?>
-<w:hdr xmlns:wpc="http://schemas.microsoft.com/office/word/2010/wordprocessingCanvas" xmlns:cx="http://schemas.microsoft.com/office/drawing/2014/chartex" xmlns:cx1="http://schemas.microsoft.com/office/drawing/2015/9/8/chartex" xmlns:cx2="http://schemas.microsoft.com/office/drawing/2015/10/21/chartex" xmlns:cx3="http://schemas.microsoft.com/office/drawing/2016/5/9/chartex" xmlns:cx4="http://schemas.microsoft.com/office/drawing/2016/5/10/chartex" xmlns:cx5="http://schemas.microsoft.com/office/drawing/2016/5/11/chartex" xmlns:cx6="http://schemas.microsoft.com/office/drawing/2016/5/12/chartex" xmlns:cx7="http://schemas.microsoft.com/office/drawing/2016/5/13/chartex" xmlns:cx8="http://schemas.microsoft.com/office/drawing/2016/5/14/chartex" xmlns:mc="http://schemas.openxmlformats.org/markup-compatibility/2006" xmlns:aink="http://schemas.microsoft.com/office/drawing/2016/ink" xmlns:am3d="http://schemas.microsoft.com/office/drawing/2017/model3d" xmlns:o="urn:schemas-microsoft-com:office:office" xmlns:oel="http://schemas.microsoft.com/office/2019/extlst" xmlns:r="http://schemas.openxmlformats.org/officeDocument/2006/relationships" xmlns:m="http://schemas.openxmlformats.org/officeDocument/2006/math" xmlns:v="urn:schemas-microsoft-com:vml" xmlns:wp14="http://schemas.microsoft.com/office/word/2010/wordprocessingDrawing" xmlns:wp="http://schemas.openxmlformats.org/drawingml/2006/wordprocessingDrawing" xmlns:w10="urn:schemas-microsoft-com:office:word" xmlns:w="http://schemas.openxmlformats.org/wordprocessingml/2006/main" xmlns:w14="http://schemas.microsoft.com/office/word/2010/wordml" xmlns:w15="http://schemas.microsoft.com/office/word/2012/wordml" xmlns:w16cex="http://schemas.microsoft.com/office/word/2018/wordml/cex" xmlns:w16cid="http://schemas.microsoft.com/office/word/2016/wordml/cid" xmlns:w16="http://schemas.microsoft.com/office/word/2018/wordml" xmlns:w16du="http://schemas.microsoft.com/office/word/2023/wordml/word16du" xmlns:w16sdtdh="http://schemas.microsoft.com/office/word/2020/wordml/sdtdatahash" xmlns:w16se="http://schemas.microsoft.com/office/word/2015/wordml/symex" xmlns:wpg="http://schemas.microsoft.com/office/word/2010/wordprocessingGroup" xmlns:wpi="http://schemas.microsoft.com/office/word/2010/wordprocessingInk" xmlns:wne="http://schemas.microsoft.com/office/word/2006/wordml" xmlns:wps="http://schemas.microsoft.com/office/word/2010/wordprocessingShape" mc:Ignorable="w14 w15 w16se w16cid w16 w16cex w16sdtdh wp14">
+<w:hdr xmlns:wpc="http://schemas.microsoft.com/office/word/2010/wordprocessingCanvas" xmlns:cx="http://schemas.microsoft.com/office/drawing/2014/chartex" xmlns:cx1="http://schemas.microsoft.com/office/drawing/2015/9/8/chartex" xmlns:mc="http://schemas.openxmlformats.org/markup-compatibility/2006" xmlns:o="urn:schemas-microsoft-com:office:office" xmlns:r="http://schemas.openxmlformats.org/officeDocument/2006/relationships" xmlns:m="http://schemas.openxmlformats.org/officeDocument/2006/math" xmlns:v="urn:schemas-microsoft-com:vml" xmlns:wp14="http://schemas.microsoft.com/office/word/2010/wordprocessingDrawing" xmlns:wp="http://schemas.openxmlformats.org/drawingml/2006/wordprocessingDrawing" xmlns:w10="urn:schemas-microsoft-com:office:word" xmlns:w="http://schemas.openxmlformats.org/wordprocessingml/2006/main" xmlns:w14="http://schemas.microsoft.com/office/word/2010/wordml" xmlns:w15="http://schemas.microsoft.com/office/word/2012/wordml" xmlns:w16se="http://schemas.microsoft.com/office/word/2015/wordml/symex" xmlns:wpg="http://schemas.microsoft.com/office/word/2010/wordprocessingGroup" xmlns:wpi="http://schemas.microsoft.com/office/word/2010/wordprocessingInk" xmlns:wne="http://schemas.microsoft.com/office/word/2006/wordml" xmlns:wps="http://schemas.microsoft.com/office/word/2010/wordprocessingShape" mc:Ignorable="w14 w15 w16se wp14">
   <w:p>
     <w:pPr>
       <w:pStyle w:val="Header"/>
@@ -2332,7 +5536,7 @@
 </file>
 
 <file path=word/header3.xml><?xml version="1.0" encoding="utf-8"?>
-<w:hdr xmlns:wpc="http://schemas.microsoft.com/office/word/2010/wordprocessingCanvas" xmlns:cx="http://schemas.microsoft.com/office/drawing/2014/chartex" xmlns:cx1="http://schemas.microsoft.com/office/drawing/2015/9/8/chartex" xmlns:cx2="http://schemas.microsoft.com/office/drawing/2015/10/21/chartex" xmlns:cx3="http://schemas.microsoft.com/office/drawing/2016/5/9/chartex" xmlns:cx4="http://schemas.microsoft.com/office/drawing/2016/5/10/chartex" xmlns:cx5="http://schemas.microsoft.com/office/drawing/2016/5/11/chartex" xmlns:cx6="http://schemas.microsoft.com/office/drawing/2016/5/12/chartex" xmlns:cx7="http://schemas.microsoft.com/office/drawing/2016/5/13/chartex" xmlns:cx8="http://schemas.microsoft.com/office/drawing/2016/5/14/chartex" xmlns:mc="http://schemas.openxmlformats.org/markup-compatibility/2006" xmlns:aink="http://schemas.microsoft.com/office/drawing/2016/ink" xmlns:am3d="http://schemas.microsoft.com/office/drawing/2017/model3d" xmlns:o="urn:schemas-microsoft-com:office:office" xmlns:oel="http://schemas.microsoft.com/office/2019/extlst" xmlns:r="http://schemas.openxmlformats.org/officeDocument/2006/relationships" xmlns:m="http://schemas.openxmlformats.org/officeDocument/2006/math" xmlns:v="urn:schemas-microsoft-com:vml" xmlns:wp14="http://schemas.microsoft.com/office/word/2010/wordprocessingDrawing" xmlns:wp="http://schemas.openxmlformats.org/drawingml/2006/wordprocessingDrawing" xmlns:w10="urn:schemas-microsoft-com:office:word" xmlns:w="http://schemas.openxmlformats.org/wordprocessingml/2006/main" xmlns:w14="http://schemas.microsoft.com/office/word/2010/wordml" xmlns:w15="http://schemas.microsoft.com/office/word/2012/wordml" xmlns:w16cex="http://schemas.microsoft.com/office/word/2018/wordml/cex" xmlns:w16cid="http://schemas.microsoft.com/office/word/2016/wordml/cid" xmlns:w16="http://schemas.microsoft.com/office/word/2018/wordml" xmlns:w16du="http://schemas.microsoft.com/office/word/2023/wordml/word16du" xmlns:w16sdtdh="http://schemas.microsoft.com/office/word/2020/wordml/sdtdatahash" xmlns:w16se="http://schemas.microsoft.com/office/word/2015/wordml/symex" xmlns:wpg="http://schemas.microsoft.com/office/word/2010/wordprocessingGroup" xmlns:wpi="http://schemas.microsoft.com/office/word/2010/wordprocessingInk" xmlns:wne="http://schemas.microsoft.com/office/word/2006/wordml" xmlns:wps="http://schemas.microsoft.com/office/word/2010/wordprocessingShape" mc:Ignorable="w14 w15 w16se w16cid w16 w16cex w16sdtdh wp14">
+<w:hdr xmlns:wpc="http://schemas.microsoft.com/office/word/2010/wordprocessingCanvas" xmlns:cx="http://schemas.microsoft.com/office/drawing/2014/chartex" xmlns:cx1="http://schemas.microsoft.com/office/drawing/2015/9/8/chartex" xmlns:mc="http://schemas.openxmlformats.org/markup-compatibility/2006" xmlns:o="urn:schemas-microsoft-com:office:office" xmlns:r="http://schemas.openxmlformats.org/officeDocument/2006/relationships" xmlns:m="http://schemas.openxmlformats.org/officeDocument/2006/math" xmlns:v="urn:schemas-microsoft-com:vml" xmlns:wp14="http://schemas.microsoft.com/office/word/2010/wordprocessingDrawing" xmlns:wp="http://schemas.openxmlformats.org/drawingml/2006/wordprocessingDrawing" xmlns:w10="urn:schemas-microsoft-com:office:word" xmlns:w="http://schemas.openxmlformats.org/wordprocessingml/2006/main" xmlns:w14="http://schemas.microsoft.com/office/word/2010/wordml" xmlns:w15="http://schemas.microsoft.com/office/word/2012/wordml" xmlns:w16se="http://schemas.microsoft.com/office/word/2015/wordml/symex" xmlns:wpg="http://schemas.microsoft.com/office/word/2010/wordprocessingGroup" xmlns:wpi="http://schemas.microsoft.com/office/word/2010/wordprocessingInk" xmlns:wne="http://schemas.microsoft.com/office/word/2006/wordml" xmlns:wps="http://schemas.microsoft.com/office/word/2010/wordprocessingShape" mc:Ignorable="w14 w15 w16se wp14">
   <w:p>
     <w:pPr>
       <w:pStyle w:val="Header"/>
@@ -2342,7 +5546,7 @@
 </file>
 
 <file path=word/numbering.xml><?xml version="1.0" encoding="utf-8"?>
-<w:numbering xmlns:wpc="http://schemas.microsoft.com/office/word/2010/wordprocessingCanvas" xmlns:cx="http://schemas.microsoft.com/office/drawing/2014/chartex" xmlns:cx1="http://schemas.microsoft.com/office/drawing/2015/9/8/chartex" xmlns:cx2="http://schemas.microsoft.com/office/drawing/2015/10/21/chartex" xmlns:cx3="http://schemas.microsoft.com/office/drawing/2016/5/9/chartex" xmlns:cx4="http://schemas.microsoft.com/office/drawing/2016/5/10/chartex" xmlns:cx5="http://schemas.microsoft.com/office/drawing/2016/5/11/chartex" xmlns:cx6="http://schemas.microsoft.com/office/drawing/2016/5/12/chartex" xmlns:cx7="http://schemas.microsoft.com/office/drawing/2016/5/13/chartex" xmlns:cx8="http://schemas.microsoft.com/office/drawing/2016/5/14/chartex" xmlns:mc="http://schemas.openxmlformats.org/markup-compatibility/2006" xmlns:aink="http://schemas.microsoft.com/office/drawing/2016/ink" xmlns:am3d="http://schemas.microsoft.com/office/drawing/2017/model3d" xmlns:o="urn:schemas-microsoft-com:office:office" xmlns:oel="http://schemas.microsoft.com/office/2019/extlst" xmlns:r="http://schemas.openxmlformats.org/officeDocument/2006/relationships" xmlns:m="http://schemas.openxmlformats.org/officeDocument/2006/math" xmlns:v="urn:schemas-microsoft-com:vml" xmlns:wp14="http://schemas.microsoft.com/office/word/2010/wordprocessingDrawing" xmlns:wp="http://schemas.openxmlformats.org/drawingml/2006/wordprocessingDrawing" xmlns:w10="urn:schemas-microsoft-com:office:word" xmlns:w="http://schemas.openxmlformats.org/wordprocessingml/2006/main" xmlns:w14="http://schemas.microsoft.com/office/word/2010/wordml" xmlns:w15="http://schemas.microsoft.com/office/word/2012/wordml" xmlns:w16cex="http://schemas.microsoft.com/office/word/2018/wordml/cex" xmlns:w16cid="http://schemas.microsoft.com/office/word/2016/wordml/cid" xmlns:w16="http://schemas.microsoft.com/office/word/2018/wordml" xmlns:w16du="http://schemas.microsoft.com/office/word/2023/wordml/word16du" xmlns:w16sdtdh="http://schemas.microsoft.com/office/word/2020/wordml/sdtdatahash" xmlns:w16se="http://schemas.microsoft.com/office/word/2015/wordml/symex" xmlns:wpg="http://schemas.microsoft.com/office/word/2010/wordprocessingGroup" xmlns:wpi="http://schemas.microsoft.com/office/word/2010/wordprocessingInk" xmlns:wne="http://schemas.microsoft.com/office/word/2006/wordml" xmlns:wps="http://schemas.microsoft.com/office/word/2010/wordprocessingShape" mc:Ignorable="w14 w15 w16se w16cid w16 w16cex w16sdtdh wp14">
+<w:numbering xmlns:wpc="http://schemas.microsoft.com/office/word/2010/wordprocessingCanvas" xmlns:cx="http://schemas.microsoft.com/office/drawing/2014/chartex" xmlns:cx1="http://schemas.microsoft.com/office/drawing/2015/9/8/chartex" xmlns:mc="http://schemas.openxmlformats.org/markup-compatibility/2006" xmlns:o="urn:schemas-microsoft-com:office:office" xmlns:r="http://schemas.openxmlformats.org/officeDocument/2006/relationships" xmlns:m="http://schemas.openxmlformats.org/officeDocument/2006/math" xmlns:v="urn:schemas-microsoft-com:vml" xmlns:wp14="http://schemas.microsoft.com/office/word/2010/wordprocessingDrawing" xmlns:wp="http://schemas.openxmlformats.org/drawingml/2006/wordprocessingDrawing" xmlns:w10="urn:schemas-microsoft-com:office:word" xmlns:w="http://schemas.openxmlformats.org/wordprocessingml/2006/main" xmlns:w14="http://schemas.microsoft.com/office/word/2010/wordml" xmlns:w15="http://schemas.microsoft.com/office/word/2012/wordml" xmlns:w16se="http://schemas.microsoft.com/office/word/2015/wordml/symex" xmlns:wpg="http://schemas.microsoft.com/office/word/2010/wordprocessingGroup" xmlns:wpi="http://schemas.microsoft.com/office/word/2010/wordprocessingInk" xmlns:wne="http://schemas.microsoft.com/office/word/2006/wordml" xmlns:wps="http://schemas.microsoft.com/office/word/2010/wordprocessingShape" mc:Ignorable="w14 w15 w16se wp14">
   <w:abstractNum w:abstractNumId="0" w15:restartNumberingAfterBreak="0">
     <w:nsid w:val="181B021B"/>
     <w:multiLevelType w:val="multilevel"/>
@@ -2776,23 +5980,23 @@
       </w:pPr>
     </w:lvl>
   </w:abstractNum>
-  <w:num w:numId="1" w16cid:durableId="948659494">
+  <w:num w:numId="1">
     <w:abstractNumId w:val="0"/>
   </w:num>
-  <w:num w:numId="2" w16cid:durableId="131026751">
+  <w:num w:numId="2">
     <w:abstractNumId w:val="1"/>
   </w:num>
-  <w:num w:numId="3" w16cid:durableId="1425495178">
+  <w:num w:numId="3">
     <w:abstractNumId w:val="3"/>
   </w:num>
-  <w:num w:numId="4" w16cid:durableId="567227936">
+  <w:num w:numId="4">
     <w:abstractNumId w:val="2"/>
   </w:num>
 </w:numbering>
 </file>
 
 <file path=word/styles.xml><?xml version="1.0" encoding="utf-8"?>
-<w:styles xmlns:mc="http://schemas.openxmlformats.org/markup-compatibility/2006" xmlns:r="http://schemas.openxmlformats.org/officeDocument/2006/relationships" xmlns:w="http://schemas.openxmlformats.org/wordprocessingml/2006/main" xmlns:w14="http://schemas.microsoft.com/office/word/2010/wordml" xmlns:w15="http://schemas.microsoft.com/office/word/2012/wordml" xmlns:w16cex="http://schemas.microsoft.com/office/word/2018/wordml/cex" xmlns:w16cid="http://schemas.microsoft.com/office/word/2016/wordml/cid" xmlns:w16="http://schemas.microsoft.com/office/word/2018/wordml" xmlns:w16sdtdh="http://schemas.microsoft.com/office/word/2020/wordml/sdtdatahash" xmlns:w16se="http://schemas.microsoft.com/office/word/2015/wordml/symex" mc:Ignorable="w14 w15 w16se w16cid w16 w16cex w16sdtdh">
+<w:styles xmlns:mc="http://schemas.openxmlformats.org/markup-compatibility/2006" xmlns:r="http://schemas.openxmlformats.org/officeDocument/2006/relationships" xmlns:w="http://schemas.openxmlformats.org/wordprocessingml/2006/main" xmlns:w14="http://schemas.microsoft.com/office/word/2010/wordml" xmlns:w15="http://schemas.microsoft.com/office/word/2012/wordml" xmlns:w16se="http://schemas.microsoft.com/office/word/2015/wordml/symex" mc:Ignorable="w14 w15 w16se">
   <w:docDefaults>
     <w:rPrDefault>
       <w:rPr>
@@ -2808,7 +6012,7 @@
       </w:pPr>
     </w:pPrDefault>
   </w:docDefaults>
-  <w:latentStyles w:defLockedState="0" w:defUIPriority="99" w:defSemiHidden="0" w:defUnhideWhenUsed="0" w:defQFormat="0" w:count="376">
+  <w:latentStyles w:defLockedState="0" w:defUIPriority="99" w:defSemiHidden="0" w:defUnhideWhenUsed="0" w:defQFormat="0" w:count="371">
     <w:lsdException w:name="Normal" w:uiPriority="0" w:qFormat="1"/>
     <w:lsdException w:name="heading 1" w:uiPriority="9" w:qFormat="1"/>
     <w:lsdException w:name="heading 2" w:semiHidden="1" w:uiPriority="9" w:unhideWhenUsed="1" w:qFormat="1"/>
@@ -2914,6 +6118,7 @@
     <w:lsdException w:name="HTML Sample" w:semiHidden="1" w:unhideWhenUsed="1"/>
     <w:lsdException w:name="HTML Typewriter" w:semiHidden="1" w:unhideWhenUsed="1"/>
     <w:lsdException w:name="HTML Variable" w:semiHidden="1" w:unhideWhenUsed="1"/>
+    <w:lsdException w:name="Normal Table" w:semiHidden="1" w:unhideWhenUsed="1"/>
     <w:lsdException w:name="annotation subject" w:semiHidden="1" w:unhideWhenUsed="1"/>
     <w:lsdException w:name="No List" w:semiHidden="1" w:unhideWhenUsed="1"/>
     <w:lsdException w:name="Outline List 1" w:semiHidden="1" w:unhideWhenUsed="1"/>
@@ -2956,8 +6161,11 @@
     <w:lsdException w:name="Table Contemporary" w:semiHidden="1" w:unhideWhenUsed="1"/>
     <w:lsdException w:name="Table Elegant" w:semiHidden="1" w:unhideWhenUsed="1"/>
     <w:lsdException w:name="Table Professional" w:semiHidden="1" w:unhideWhenUsed="1"/>
+    <w:lsdException w:name="Table Subtle 1" w:semiHidden="1" w:unhideWhenUsed="1"/>
     <w:lsdException w:name="Table Subtle 2" w:semiHidden="1" w:unhideWhenUsed="1"/>
     <w:lsdException w:name="Table Web 1" w:semiHidden="1" w:unhideWhenUsed="1"/>
+    <w:lsdException w:name="Table Web 2" w:semiHidden="1" w:unhideWhenUsed="1"/>
+    <w:lsdException w:name="Table Web 3" w:semiHidden="1" w:unhideWhenUsed="1"/>
     <w:lsdException w:name="Balloon Text" w:semiHidden="1" w:unhideWhenUsed="1"/>
     <w:lsdException w:name="Table Grid" w:uiPriority="39"/>
     <w:lsdException w:name="Table Theme" w:semiHidden="1" w:unhideWhenUsed="1"/>
@@ -3176,11 +6384,6 @@
     <w:lsdException w:name="List Table 5 Dark Accent 6" w:uiPriority="50"/>
     <w:lsdException w:name="List Table 6 Colorful Accent 6" w:uiPriority="51"/>
     <w:lsdException w:name="List Table 7 Colorful Accent 6" w:uiPriority="52"/>
-    <w:lsdException w:name="Mention" w:semiHidden="1" w:unhideWhenUsed="1"/>
-    <w:lsdException w:name="Smart Hyperlink" w:semiHidden="1" w:unhideWhenUsed="1"/>
-    <w:lsdException w:name="Hashtag" w:semiHidden="1" w:unhideWhenUsed="1"/>
-    <w:lsdException w:name="Unresolved Mention" w:semiHidden="1" w:unhideWhenUsed="1"/>
-    <w:lsdException w:name="Smart Link" w:semiHidden="1" w:unhideWhenUsed="1"/>
   </w:latentStyles>
   <w:style w:type="paragraph" w:default="1" w:styleId="Normal">
     <w:name w:val="Normal"/>
@@ -3631,7 +6834,7 @@
 </file>
 
 <file path=customXml/itemProps1.xml><?xml version="1.0" encoding="utf-8"?>
-<ds:datastoreItem xmlns:ds="http://schemas.openxmlformats.org/officeDocument/2006/customXml" ds:itemID="{FE4C0999-8AF6-4EFE-951D-6A565D0ECD4A}">
+<ds:datastoreItem xmlns:ds="http://schemas.openxmlformats.org/officeDocument/2006/customXml" ds:itemID="{FFDB3720-78D1-4A1A-8719-289FCFD8F676}">
   <ds:schemaRefs>
     <ds:schemaRef ds:uri="http://schemas.openxmlformats.org/officeDocument/2006/bibliography"/>
   </ds:schemaRefs>

</xml_diff>